<commit_message>
fix docx mini bug
</commit_message>
<xml_diff>
--- a/src/templateDoc/temp06.docx
+++ b/src/templateDoc/temp06.docx
@@ -504,7 +504,6 @@
         </w:rPr>
         <w:t>{</w:t>
       </w:r>
-      <w:proofErr w:type="spellStart"/>
       <w:r>
         <w:rPr>
           <w:rFonts w:ascii="TH SarabunPSK" w:hAnsi="TH SarabunPSK" w:cs="TH SarabunPSK"/>
@@ -513,7 +512,6 @@
         </w:rPr>
         <w:t>name_student</w:t>
       </w:r>
-      <w:proofErr w:type="spellEnd"/>
       <w:r>
         <w:rPr>
           <w:rFonts w:ascii="TH SarabunPSK" w:hAnsi="TH SarabunPSK" w:cs="TH SarabunPSK"/>
@@ -555,25 +553,7 @@
           <w:sz w:val="32"/>
           <w:szCs w:val="32"/>
         </w:rPr>
-        <w:t>{</w:t>
-      </w:r>
-      <w:proofErr w:type="spellStart"/>
-      <w:r>
-        <w:rPr>
-          <w:rFonts w:ascii="TH SarabunPSK" w:hAnsi="TH SarabunPSK" w:cs="TH SarabunPSK"/>
-          <w:sz w:val="32"/>
-          <w:szCs w:val="32"/>
-        </w:rPr>
-        <w:t>clubName</w:t>
-      </w:r>
-      <w:proofErr w:type="spellEnd"/>
-      <w:r>
-        <w:rPr>
-          <w:rFonts w:ascii="TH SarabunPSK" w:hAnsi="TH SarabunPSK" w:cs="TH SarabunPSK"/>
-          <w:sz w:val="32"/>
-          <w:szCs w:val="32"/>
-        </w:rPr>
-        <w:t>}</w:t>
+        <w:t>{clubName}</w:t>
       </w:r>
       <w:r>
         <w:rPr>
@@ -610,27 +590,7 @@
           <w:bCs/>
           <w:szCs w:val="24"/>
         </w:rPr>
-        <w:t>{/</w:t>
-      </w:r>
-      <w:proofErr w:type="spellStart"/>
-      <w:r>
-        <w:rPr>
-          <w:rFonts w:ascii="TH SarabunPSK" w:hAnsi="TH SarabunPSK" w:cs="TH SarabunPSK"/>
-          <w:b/>
-          <w:bCs/>
-          <w:szCs w:val="24"/>
-        </w:rPr>
-        <w:t>userSH</w:t>
-      </w:r>
-      <w:proofErr w:type="spellEnd"/>
-      <w:r>
-        <w:rPr>
-          <w:rFonts w:ascii="TH SarabunPSK" w:hAnsi="TH SarabunPSK" w:cs="TH SarabunPSK"/>
-          <w:b/>
-          <w:bCs/>
-          <w:szCs w:val="24"/>
-        </w:rPr>
-        <w:t>}</w:t>
+        <w:t>{/userSH}</w:t>
       </w:r>
     </w:p>
     <w:p>
@@ -976,14 +936,166 @@
           <w:sz w:val="32"/>
           <w:szCs w:val="32"/>
         </w:rPr>
-        <w:t xml:space="preserve">       </w:t>
-      </w:r>
-      <w:proofErr w:type="gramStart"/>
-      <w:r>
-        <w:rPr>
-          <w:rFonts w:ascii="TH SarabunPSK" w:eastAsia="AngsanaNew-Bold" w:hAnsi="TH SarabunPSK" w:cs="TH SarabunPSK"/>
-          <w:b/>
-          <w:bCs/>
+        <w:t xml:space="preserve">          </w:t>
+      </w:r>
+      <w:r>
+        <w:rPr>
+          <w:rFonts w:ascii="TH SarabunPSK" w:hAnsi="TH SarabunPSK" w:cs="TH SarabunPSK"/>
+          <w:color w:val="000000"/>
+          <w:sz w:val="32"/>
+          <w:szCs w:val="32"/>
+        </w:rPr>
+        <w:t>{#detail}</w:t>
+      </w:r>
+      <w:r>
+        <w:rPr>
+          <w:rFonts w:ascii="TH Sarabun New" w:eastAsia="Sarabun" w:hAnsi="TH Sarabun New" w:cs="TH Sarabun New"/>
+          <w:sz w:val="32"/>
+          <w:szCs w:val="32"/>
+        </w:rPr>
+        <w:t xml:space="preserve">{#person1_name} {person1_name}   </w:t>
+      </w:r>
+      <w:r>
+        <w:rPr>
+          <w:rFonts w:ascii="TH Sarabun New" w:eastAsia="Sarabun" w:hAnsi="TH Sarabun New" w:cs="TH Sarabun New"/>
+          <w:sz w:val="32"/>
+          <w:szCs w:val="32"/>
+        </w:rPr>
+        <w:t>หมายเลขโทรศัพท์</w:t>
+      </w:r>
+      <w:r>
+        <w:rPr>
+          <w:rFonts w:ascii="TH Sarabun New" w:eastAsia="Sarabun" w:hAnsi="TH Sarabun New" w:cs="TH Sarabun New"/>
+          <w:sz w:val="32"/>
+          <w:szCs w:val="32"/>
+          <w:cs/>
+        </w:rPr>
+        <w:t xml:space="preserve"> </w:t>
+      </w:r>
+      <w:r>
+        <w:rPr>
+          <w:rFonts w:ascii="TH Sarabun New" w:eastAsia="Sarabun" w:hAnsi="TH Sarabun New" w:cs="TH Sarabun New"/>
+          <w:sz w:val="32"/>
+          <w:szCs w:val="32"/>
+        </w:rPr>
+        <w:t xml:space="preserve"> {person1_contact}{/person1_name}</w:t>
+      </w:r>
+      <w:r>
+        <w:rPr>
+          <w:rFonts w:ascii="TH SarabunPSK" w:hAnsi="TH SarabunPSK" w:cs="TH SarabunPSK"/>
+          <w:sz w:val="32"/>
+          <w:szCs w:val="32"/>
+        </w:rPr>
+        <w:t>{/detail}</w:t>
+      </w:r>
+      <w:r>
+        <w:rPr>
+          <w:rFonts w:ascii="TH SarabunPSK" w:hAnsi="TH SarabunPSK" w:cs="TH SarabunPSK"/>
+          <w:sz w:val="32"/>
+          <w:szCs w:val="32"/>
+        </w:rPr>
+        <w:tab/>
+      </w:r>
+      <w:r>
+        <w:rPr>
+          <w:rFonts w:ascii="TH SarabunPSK" w:hAnsi="TH SarabunPSK" w:cs="TH SarabunPSK"/>
+          <w:sz w:val="32"/>
+          <w:szCs w:val="32"/>
+        </w:rPr>
+        <w:tab/>
+      </w:r>
+      <w:r>
+        <w:rPr>
+          <w:rFonts w:ascii="TH SarabunPSK" w:hAnsi="TH SarabunPSK" w:cs="TH SarabunPSK"/>
+          <w:sz w:val="32"/>
+          <w:szCs w:val="32"/>
+        </w:rPr>
+        <w:tab/>
+      </w:r>
+      <w:r>
+        <w:rPr>
+          <w:rFonts w:ascii="TH SarabunPSK" w:hAnsi="TH SarabunPSK" w:cs="TH SarabunPSK"/>
+          <w:sz w:val="32"/>
+          <w:szCs w:val="32"/>
+        </w:rPr>
+        <w:tab/>
+      </w:r>
+      <w:r>
+        <w:rPr>
+          <w:rFonts w:ascii="TH SarabunPSK" w:hAnsi="TH SarabunPSK" w:cs="TH SarabunPSK"/>
+          <w:sz w:val="32"/>
+          <w:szCs w:val="32"/>
+        </w:rPr>
+        <w:tab/>
+      </w:r>
+      <w:r>
+        <w:rPr>
+          <w:rFonts w:ascii="TH SarabunPSK" w:hAnsi="TH SarabunPSK" w:cs="TH SarabunPSK"/>
+          <w:sz w:val="32"/>
+          <w:szCs w:val="32"/>
+        </w:rPr>
+        <w:t xml:space="preserve"> </w:t>
+      </w:r>
+      <w:r>
+        <w:rPr>
+          <w:rFonts w:ascii="TH SarabunPSK" w:hAnsi="TH SarabunPSK" w:cs="TH SarabunPSK"/>
+          <w:sz w:val="32"/>
+          <w:szCs w:val="32"/>
+        </w:rPr>
+        <w:t xml:space="preserve">      </w:t>
+      </w:r>
+      <w:r>
+        <w:rPr>
+          <w:rFonts w:ascii="TH SarabunPSK" w:hAnsi="TH SarabunPSK" w:cs="TH SarabunPSK"/>
+          <w:sz w:val="32"/>
+          <w:szCs w:val="32"/>
+        </w:rPr>
+        <w:t xml:space="preserve"> </w:t>
+      </w:r>
+      <w:r>
+        <w:rPr>
+          <w:rFonts w:ascii="TH SarabunPSK" w:hAnsi="TH SarabunPSK" w:cs="TH SarabunPSK"/>
+          <w:sz w:val="32"/>
+          <w:szCs w:val="32"/>
+        </w:rPr>
+        <w:t xml:space="preserve"> </w:t>
+      </w:r>
+      <w:r>
+        <w:rPr>
+          <w:rFonts w:ascii="TH SarabunPSK" w:hAnsi="TH SarabunPSK" w:cs="TH SarabunPSK"/>
+          <w:sz w:val="32"/>
+          <w:szCs w:val="32"/>
+        </w:rPr>
+        <w:tab/>
+      </w:r>
+      <w:r>
+        <w:rPr>
+          <w:rFonts w:ascii="TH SarabunPSK" w:hAnsi="TH SarabunPSK" w:cs="TH SarabunPSK"/>
+          <w:color w:val="000000"/>
+          <w:sz w:val="32"/>
+          <w:szCs w:val="32"/>
+        </w:rPr>
+        <w:t>{#detail}</w:t>
+      </w:r>
+      <w:r>
+        <w:rPr>
+          <w:rFonts w:ascii="TH Sarabun New" w:eastAsia="Sarabun" w:hAnsi="TH Sarabun New" w:cs="TH Sarabun New"/>
+          <w:sz w:val="32"/>
+          <w:szCs w:val="32"/>
+        </w:rPr>
+        <w:t>{#person2_name} {person2_name}</w:t>
+      </w:r>
+      <w:r>
+        <w:rPr>
+          <w:rFonts w:ascii="TH SarabunPSK" w:eastAsia="Sarabun" w:hAnsi="TH SarabunPSK" w:cs="TH SarabunPSK" w:hint="cs"/>
+          <w:sz w:val="32"/>
+          <w:szCs w:val="32"/>
+        </w:rPr>
+        <w:tab/>
+      </w:r>
+      <w:r>
+        <w:rPr>
+          <w:rFonts w:ascii="TH SarabunPSK" w:eastAsia="Sarabun" w:hAnsi="TH SarabunPSK" w:cs="TH SarabunPSK"/>
           <w:sz w:val="32"/>
           <w:szCs w:val="32"/>
         </w:rPr>
@@ -991,182 +1103,12 @@
       </w:r>
       <w:r>
         <w:rPr>
-          <w:rFonts w:ascii="TH SarabunPSK" w:hAnsi="TH SarabunPSK" w:cs="TH SarabunPSK"/>
-          <w:color w:val="000000"/>
-          <w:sz w:val="32"/>
-          <w:szCs w:val="32"/>
-        </w:rPr>
-        <w:t>{</w:t>
-      </w:r>
-      <w:proofErr w:type="gramEnd"/>
-      <w:r>
-        <w:rPr>
-          <w:rFonts w:ascii="TH SarabunPSK" w:hAnsi="TH SarabunPSK" w:cs="TH SarabunPSK"/>
-          <w:color w:val="000000"/>
-          <w:sz w:val="32"/>
-          <w:szCs w:val="32"/>
-        </w:rPr>
-        <w:t>#detail}</w:t>
-      </w:r>
-      <w:r>
-        <w:rPr>
-          <w:rFonts w:ascii="TH Sarabun New" w:eastAsia="Sarabun" w:hAnsi="TH Sarabun New" w:cs="TH Sarabun New"/>
-          <w:sz w:val="32"/>
-          <w:szCs w:val="32"/>
-        </w:rPr>
-        <w:t xml:space="preserve">{#person1_name} {person1_name}   </w:t>
-      </w:r>
-      <w:proofErr w:type="spellStart"/>
-      <w:r>
-        <w:rPr>
-          <w:rFonts w:ascii="TH Sarabun New" w:eastAsia="Sarabun" w:hAnsi="TH Sarabun New" w:cs="TH Sarabun New"/>
-          <w:sz w:val="32"/>
-          <w:szCs w:val="32"/>
-        </w:rPr>
-        <w:t>หมายเลขโทรศัพท์</w:t>
-      </w:r>
-      <w:proofErr w:type="spellEnd"/>
-      <w:r>
-        <w:rPr>
-          <w:rFonts w:ascii="TH Sarabun New" w:eastAsia="Sarabun" w:hAnsi="TH Sarabun New" w:cs="TH Sarabun New"/>
-          <w:sz w:val="32"/>
-          <w:szCs w:val="32"/>
-          <w:cs/>
-        </w:rPr>
-        <w:t xml:space="preserve"> </w:t>
-      </w:r>
-      <w:r>
-        <w:rPr>
-          <w:rFonts w:ascii="TH Sarabun New" w:eastAsia="Sarabun" w:hAnsi="TH Sarabun New" w:cs="TH Sarabun New"/>
-          <w:sz w:val="32"/>
-          <w:szCs w:val="32"/>
-        </w:rPr>
-        <w:t xml:space="preserve"> {person1_contact}{/person1_name}</w:t>
-      </w:r>
-      <w:r>
-        <w:rPr>
-          <w:rFonts w:ascii="TH SarabunPSK" w:hAnsi="TH SarabunPSK" w:cs="TH SarabunPSK"/>
-          <w:sz w:val="32"/>
-          <w:szCs w:val="32"/>
-        </w:rPr>
-        <w:t>{/detail}</w:t>
-      </w:r>
-      <w:r>
-        <w:rPr>
-          <w:rFonts w:ascii="TH SarabunPSK" w:hAnsi="TH SarabunPSK" w:cs="TH SarabunPSK"/>
-          <w:sz w:val="32"/>
-          <w:szCs w:val="32"/>
-        </w:rPr>
-        <w:tab/>
-      </w:r>
-      <w:r>
-        <w:rPr>
-          <w:rFonts w:ascii="TH SarabunPSK" w:hAnsi="TH SarabunPSK" w:cs="TH SarabunPSK"/>
-          <w:sz w:val="32"/>
-          <w:szCs w:val="32"/>
-        </w:rPr>
-        <w:tab/>
-      </w:r>
-      <w:r>
-        <w:rPr>
-          <w:rFonts w:ascii="TH SarabunPSK" w:hAnsi="TH SarabunPSK" w:cs="TH SarabunPSK"/>
-          <w:sz w:val="32"/>
-          <w:szCs w:val="32"/>
-        </w:rPr>
-        <w:tab/>
-      </w:r>
-      <w:r>
-        <w:rPr>
-          <w:rFonts w:ascii="TH SarabunPSK" w:hAnsi="TH SarabunPSK" w:cs="TH SarabunPSK"/>
-          <w:sz w:val="32"/>
-          <w:szCs w:val="32"/>
-        </w:rPr>
-        <w:tab/>
-      </w:r>
-      <w:r>
-        <w:rPr>
-          <w:rFonts w:ascii="TH SarabunPSK" w:hAnsi="TH SarabunPSK" w:cs="TH SarabunPSK"/>
-          <w:sz w:val="32"/>
-          <w:szCs w:val="32"/>
-        </w:rPr>
-        <w:tab/>
-      </w:r>
-      <w:r>
-        <w:rPr>
-          <w:rFonts w:ascii="TH SarabunPSK" w:hAnsi="TH SarabunPSK" w:cs="TH SarabunPSK"/>
-          <w:sz w:val="32"/>
-          <w:szCs w:val="32"/>
-        </w:rPr>
-        <w:tab/>
-      </w:r>
-      <w:r>
-        <w:rPr>
-          <w:rFonts w:ascii="TH SarabunPSK" w:hAnsi="TH SarabunPSK" w:cs="TH SarabunPSK"/>
-          <w:sz w:val="32"/>
-          <w:szCs w:val="32"/>
-        </w:rPr>
-        <w:tab/>
-      </w:r>
-      <w:r>
-        <w:rPr>
-          <w:rFonts w:ascii="TH SarabunPSK" w:hAnsi="TH SarabunPSK" w:cs="TH SarabunPSK"/>
-          <w:sz w:val="32"/>
-          <w:szCs w:val="32"/>
-        </w:rPr>
-        <w:tab/>
-      </w:r>
-      <w:r>
-        <w:rPr>
-          <w:rFonts w:ascii="TH SarabunPSK" w:hAnsi="TH SarabunPSK" w:cs="TH SarabunPSK"/>
-          <w:color w:val="000000"/>
-          <w:sz w:val="32"/>
-          <w:szCs w:val="32"/>
-        </w:rPr>
-        <w:t>{#detail}</w:t>
-      </w:r>
-      <w:r>
-        <w:rPr>
-          <w:rFonts w:ascii="TH Sarabun New" w:eastAsia="Sarabun" w:hAnsi="TH Sarabun New" w:cs="TH Sarabun New"/>
-          <w:sz w:val="32"/>
-          <w:szCs w:val="32"/>
-        </w:rPr>
-        <w:t>{#person2_name} {person2_name}</w:t>
-      </w:r>
-      <w:r>
-        <w:rPr>
           <w:rFonts w:ascii="TH SarabunPSK" w:eastAsia="Sarabun" w:hAnsi="TH SarabunPSK" w:cs="TH SarabunPSK" w:hint="cs"/>
-          <w:sz w:val="32"/>
-          <w:szCs w:val="32"/>
-        </w:rPr>
-        <w:tab/>
-      </w:r>
-      <w:r>
-        <w:rPr>
-          <w:rFonts w:ascii="TH SarabunPSK" w:eastAsia="Sarabun" w:hAnsi="TH SarabunPSK" w:cs="TH SarabunPSK"/>
-          <w:sz w:val="32"/>
-          <w:szCs w:val="32"/>
-        </w:rPr>
-        <w:t xml:space="preserve">   </w:t>
-      </w:r>
-      <w:proofErr w:type="spellStart"/>
-      <w:r>
-        <w:rPr>
-          <w:rFonts w:ascii="TH SarabunPSK" w:eastAsia="Sarabun" w:hAnsi="TH SarabunPSK" w:cs="TH SarabunPSK" w:hint="cs"/>
-          <w:color w:val="000000"/>
-          <w:sz w:val="32"/>
-          <w:szCs w:val="32"/>
-        </w:rPr>
-        <w:t>หมายเลขโทรศัพท์</w:t>
-      </w:r>
-      <w:proofErr w:type="spellEnd"/>
-      <w:r>
-        <w:rPr>
-          <w:rFonts w:ascii="TH SarabunPSK" w:eastAsia="Sarabun" w:hAnsi="TH SarabunPSK" w:cs="TH SarabunPSK" w:hint="cs"/>
-          <w:color w:val="000000"/>
-          <w:sz w:val="32"/>
-          <w:szCs w:val="32"/>
-        </w:rPr>
-        <w:t xml:space="preserve"> </w:t>
+          <w:color w:val="000000"/>
+          <w:sz w:val="32"/>
+          <w:szCs w:val="32"/>
+        </w:rPr>
+        <w:t xml:space="preserve">หมายเลขโทรศัพท์ </w:t>
       </w:r>
       <w:r>
         <w:rPr>
@@ -1232,33 +1174,15 @@
           <w:szCs w:val="32"/>
         </w:rPr>
         <w:tab/>
-        <w:t>{/person2_</w:t>
-      </w:r>
-      <w:proofErr w:type="gramStart"/>
-      <w:r>
-        <w:rPr>
-          <w:rFonts w:ascii="TH Sarabun New" w:eastAsia="Sarabun" w:hAnsi="TH Sarabun New" w:cs="TH Sarabun New"/>
-          <w:sz w:val="32"/>
-          <w:szCs w:val="32"/>
-        </w:rPr>
-        <w:t>name}</w:t>
-      </w:r>
-      <w:r>
-        <w:rPr>
-          <w:rFonts w:ascii="TH SarabunPSK" w:hAnsi="TH SarabunPSK" w:cs="TH SarabunPSK"/>
-          <w:sz w:val="32"/>
-          <w:szCs w:val="32"/>
-        </w:rPr>
-        <w:t>{</w:t>
-      </w:r>
-      <w:proofErr w:type="gramEnd"/>
-      <w:r>
-        <w:rPr>
-          <w:rFonts w:ascii="TH SarabunPSK" w:hAnsi="TH SarabunPSK" w:cs="TH SarabunPSK"/>
-          <w:sz w:val="32"/>
-          <w:szCs w:val="32"/>
-        </w:rPr>
-        <w:t>/detail}</w:t>
+        <w:t>{/person2_name}</w:t>
+      </w:r>
+      <w:r>
+        <w:rPr>
+          <w:rFonts w:ascii="TH SarabunPSK" w:hAnsi="TH SarabunPSK" w:cs="TH SarabunPSK"/>
+          <w:sz w:val="32"/>
+          <w:szCs w:val="32"/>
+        </w:rPr>
+        <w:t>{/detail}</w:t>
       </w:r>
       <w:r>
         <w:rPr>
@@ -1330,17 +1254,7 @@
           <w:sz w:val="32"/>
           <w:szCs w:val="32"/>
         </w:rPr>
-        <w:t>{#</w:t>
-      </w:r>
-      <w:proofErr w:type="gramStart"/>
-      <w:r>
-        <w:rPr>
-          <w:rFonts w:ascii="TH SarabunPSK" w:hAnsi="TH SarabunPSK" w:cs="TH SarabunPSK"/>
-          <w:color w:val="000000"/>
-          <w:sz w:val="32"/>
-          <w:szCs w:val="32"/>
-        </w:rPr>
-        <w:t>detail}</w:t>
+        <w:t>{#detail}</w:t>
       </w:r>
       <w:r>
         <w:rPr>
@@ -1350,18 +1264,7 @@
           <w:color w:val="000000"/>
           <w:szCs w:val="24"/>
         </w:rPr>
-        <w:t>{</w:t>
-      </w:r>
-      <w:proofErr w:type="gramEnd"/>
-      <w:r>
-        <w:rPr>
-          <w:rFonts w:ascii="TH SarabunPSK" w:hAnsi="TH SarabunPSK" w:cs="TH SarabunPSK"/>
-          <w:b/>
-          <w:bCs/>
-          <w:color w:val="000000"/>
-          <w:szCs w:val="24"/>
-        </w:rPr>
-        <w:t>is_newproject}{/detail}</w:t>
+        <w:t>{is_newproject}{/detail}</w:t>
       </w:r>
     </w:p>
     <w:p>
@@ -1382,17 +1285,7 @@
           <w:sz w:val="32"/>
           <w:szCs w:val="32"/>
         </w:rPr>
-        <w:t>{#</w:t>
-      </w:r>
-      <w:proofErr w:type="gramStart"/>
-      <w:r>
-        <w:rPr>
-          <w:rFonts w:ascii="TH SarabunPSK" w:hAnsi="TH SarabunPSK" w:cs="TH SarabunPSK"/>
-          <w:color w:val="000000"/>
-          <w:sz w:val="32"/>
-          <w:szCs w:val="32"/>
-        </w:rPr>
-        <w:t>detail}</w:t>
+        <w:t>{#detail}</w:t>
       </w:r>
       <w:r>
         <w:rPr>
@@ -1402,18 +1295,7 @@
           <w:color w:val="000000"/>
           <w:szCs w:val="24"/>
         </w:rPr>
-        <w:t>{</w:t>
-      </w:r>
-      <w:proofErr w:type="gramEnd"/>
-      <w:r>
-        <w:rPr>
-          <w:rFonts w:ascii="TH SarabunPSK" w:hAnsi="TH SarabunPSK" w:cs="TH SarabunPSK"/>
-          <w:b/>
-          <w:bCs/>
-          <w:color w:val="000000"/>
-          <w:szCs w:val="24"/>
-        </w:rPr>
-        <w:t>#is_newproject}</w:t>
+        <w:t>{#is_newproject}</w:t>
       </w:r>
     </w:p>
     <w:p>
@@ -1548,54 +1430,15 @@
           <w:sz w:val="32"/>
           <w:szCs w:val="32"/>
         </w:rPr>
-        <w:t>{/</w:t>
-      </w:r>
-      <w:proofErr w:type="spellStart"/>
-      <w:r>
-        <w:rPr>
-          <w:rFonts w:ascii="TH SarabunPSK" w:hAnsi="TH SarabunPSK" w:cs="TH SarabunPSK"/>
-          <w:color w:val="000000"/>
-          <w:sz w:val="32"/>
-          <w:szCs w:val="32"/>
-        </w:rPr>
-        <w:t>is_</w:t>
-      </w:r>
-      <w:proofErr w:type="gramStart"/>
-      <w:r>
-        <w:rPr>
-          <w:rFonts w:ascii="TH SarabunPSK" w:hAnsi="TH SarabunPSK" w:cs="TH SarabunPSK"/>
-          <w:color w:val="000000"/>
-          <w:sz w:val="32"/>
-          <w:szCs w:val="32"/>
-        </w:rPr>
-        <w:t>newproject</w:t>
-      </w:r>
-      <w:proofErr w:type="spellEnd"/>
-      <w:r>
-        <w:rPr>
-          <w:rFonts w:ascii="TH SarabunPSK" w:hAnsi="TH SarabunPSK" w:cs="TH SarabunPSK"/>
-          <w:color w:val="000000"/>
-          <w:sz w:val="32"/>
-          <w:szCs w:val="32"/>
-        </w:rPr>
-        <w:t>}</w:t>
-      </w:r>
-      <w:r>
-        <w:rPr>
-          <w:rFonts w:ascii="TH SarabunPSK" w:hAnsi="TH SarabunPSK" w:cs="TH SarabunPSK"/>
-          <w:sz w:val="32"/>
-          <w:szCs w:val="32"/>
-        </w:rPr>
-        <w:t>{</w:t>
-      </w:r>
-      <w:proofErr w:type="gramEnd"/>
-      <w:r>
-        <w:rPr>
-          <w:rFonts w:ascii="TH SarabunPSK" w:hAnsi="TH SarabunPSK" w:cs="TH SarabunPSK"/>
-          <w:sz w:val="32"/>
-          <w:szCs w:val="32"/>
-        </w:rPr>
-        <w:t>/detail}</w:t>
+        <w:t>{/is_newproject}</w:t>
+      </w:r>
+      <w:r>
+        <w:rPr>
+          <w:rFonts w:ascii="TH SarabunPSK" w:hAnsi="TH SarabunPSK" w:cs="TH SarabunPSK"/>
+          <w:sz w:val="32"/>
+          <w:szCs w:val="32"/>
+        </w:rPr>
+        <w:t>{/detail}</w:t>
       </w:r>
     </w:p>
     <w:p>
@@ -1616,38 +1459,17 @@
           <w:sz w:val="32"/>
           <w:szCs w:val="32"/>
         </w:rPr>
+        <w:t>{#detail}</w:t>
+      </w:r>
+      <w:r>
+        <w:rPr>
+          <w:rFonts w:ascii="TH SarabunPSK" w:hAnsi="TH SarabunPSK" w:cs="TH SarabunPSK"/>
+          <w:b/>
+          <w:bCs/>
+          <w:color w:val="000000"/>
+          <w:szCs w:val="24"/>
+        </w:rPr>
         <w:t>{#</w:t>
-      </w:r>
-      <w:proofErr w:type="gramStart"/>
-      <w:r>
-        <w:rPr>
-          <w:rFonts w:ascii="TH SarabunPSK" w:hAnsi="TH SarabunPSK" w:cs="TH SarabunPSK"/>
-          <w:color w:val="000000"/>
-          <w:sz w:val="32"/>
-          <w:szCs w:val="32"/>
-        </w:rPr>
-        <w:t>detail}</w:t>
-      </w:r>
-      <w:r>
-        <w:rPr>
-          <w:rFonts w:ascii="TH SarabunPSK" w:hAnsi="TH SarabunPSK" w:cs="TH SarabunPSK"/>
-          <w:b/>
-          <w:bCs/>
-          <w:color w:val="000000"/>
-          <w:szCs w:val="24"/>
-        </w:rPr>
-        <w:t>{</w:t>
-      </w:r>
-      <w:proofErr w:type="gramEnd"/>
-      <w:r>
-        <w:rPr>
-          <w:rFonts w:ascii="TH SarabunPSK" w:hAnsi="TH SarabunPSK" w:cs="TH SarabunPSK"/>
-          <w:b/>
-          <w:bCs/>
-          <w:color w:val="000000"/>
-          <w:szCs w:val="24"/>
-        </w:rPr>
-        <w:t>#</w:t>
       </w:r>
       <w:r>
         <w:rPr>
@@ -1803,7 +1625,6 @@
         </w:rPr>
         <w:t>{/</w:t>
       </w:r>
-      <w:proofErr w:type="spellStart"/>
       <w:r>
         <w:rPr>
           <w:rFonts w:ascii="TH SarabunPSK" w:hAnsi="TH SarabunPSK" w:cs="TH SarabunPSK"/>
@@ -1812,20 +1633,8 @@
           <w:color w:val="000000"/>
           <w:szCs w:val="24"/>
         </w:rPr>
-        <w:t>is_</w:t>
-      </w:r>
-      <w:proofErr w:type="gramStart"/>
-      <w:r>
-        <w:rPr>
-          <w:rFonts w:ascii="TH SarabunPSK" w:hAnsi="TH SarabunPSK" w:cs="TH SarabunPSK"/>
-          <w:b/>
-          <w:bCs/>
-          <w:color w:val="000000"/>
-          <w:szCs w:val="24"/>
-        </w:rPr>
-        <w:t>continueproject</w:t>
-      </w:r>
-      <w:proofErr w:type="spellEnd"/>
+        <w:t>is_continueproject</w:t>
+      </w:r>
       <w:r>
         <w:rPr>
           <w:rFonts w:ascii="TH SarabunPSK" w:hAnsi="TH SarabunPSK" w:cs="TH SarabunPSK"/>
@@ -1841,16 +1650,7 @@
           <w:sz w:val="32"/>
           <w:szCs w:val="32"/>
         </w:rPr>
-        <w:t>{</w:t>
-      </w:r>
-      <w:proofErr w:type="gramEnd"/>
-      <w:r>
-        <w:rPr>
-          <w:rFonts w:ascii="TH SarabunPSK" w:hAnsi="TH SarabunPSK" w:cs="TH SarabunPSK"/>
-          <w:sz w:val="32"/>
-          <w:szCs w:val="32"/>
-        </w:rPr>
-        <w:t>/detail}</w:t>
+        <w:t>{/detail}</w:t>
       </w:r>
     </w:p>
     <w:p>
@@ -1901,40 +1701,18 @@
           <w:sz w:val="32"/>
           <w:szCs w:val="32"/>
         </w:rPr>
-        <w:t>{#</w:t>
-      </w:r>
-      <w:proofErr w:type="gramStart"/>
-      <w:r>
-        <w:rPr>
-          <w:rFonts w:ascii="TH SarabunPSK" w:hAnsi="TH SarabunPSK" w:cs="TH SarabunPSK"/>
-          <w:color w:val="000000"/>
-          <w:sz w:val="32"/>
-          <w:szCs w:val="32"/>
-        </w:rPr>
-        <w:t>detail}</w:t>
-      </w:r>
-      <w:r>
-        <w:rPr>
-          <w:rFonts w:ascii="TH SarabunPSK" w:hAnsi="TH SarabunPSK" w:cs="TH SarabunPSK"/>
-          <w:b/>
-          <w:bCs/>
-          <w:color w:val="000000"/>
-          <w:sz w:val="32"/>
-          <w:szCs w:val="32"/>
-        </w:rPr>
-        <w:t>{</w:t>
-      </w:r>
-      <w:proofErr w:type="gramEnd"/>
-      <w:r>
-        <w:rPr>
-          <w:rFonts w:ascii="TH SarabunPSK" w:hAnsi="TH SarabunPSK" w:cs="TH SarabunPSK"/>
-          <w:b/>
-          <w:bCs/>
-          <w:color w:val="000000"/>
-          <w:sz w:val="32"/>
-          <w:szCs w:val="32"/>
-        </w:rPr>
-        <w:t>#is_1side}</w:t>
+        <w:t>{#detail}</w:t>
+      </w:r>
+      <w:r>
+        <w:rPr>
+          <w:rFonts w:ascii="TH SarabunPSK" w:hAnsi="TH SarabunPSK" w:cs="TH SarabunPSK"/>
+          <w:b/>
+          <w:bCs/>
+          <w:color w:val="000000"/>
+          <w:sz w:val="32"/>
+          <w:szCs w:val="32"/>
+        </w:rPr>
+        <w:t>{#is_1side}</w:t>
       </w:r>
       <w:r>
         <w:sym w:font="Wingdings" w:char="F0FE"/>
@@ -2074,35 +1852,16 @@
           <w:sz w:val="32"/>
           <w:szCs w:val="32"/>
         </w:rPr>
-        <w:t>{/</w:t>
-      </w:r>
-      <w:proofErr w:type="gramStart"/>
-      <w:r>
-        <w:rPr>
-          <w:rFonts w:ascii="TH SarabunPSK" w:hAnsi="TH SarabunPSK" w:cs="TH SarabunPSK"/>
-          <w:sz w:val="32"/>
-          <w:szCs w:val="32"/>
-        </w:rPr>
-        <w:t>detail}</w:t>
-      </w:r>
-      <w:r>
-        <w:rPr>
-          <w:rFonts w:ascii="TH SarabunPSK" w:hAnsi="TH SarabunPSK" w:cs="TH SarabunPSK"/>
-          <w:color w:val="000000"/>
-          <w:sz w:val="32"/>
-          <w:szCs w:val="32"/>
-        </w:rPr>
-        <w:t>{</w:t>
-      </w:r>
-      <w:proofErr w:type="gramEnd"/>
-      <w:r>
-        <w:rPr>
-          <w:rFonts w:ascii="TH SarabunPSK" w:hAnsi="TH SarabunPSK" w:cs="TH SarabunPSK"/>
-          <w:color w:val="000000"/>
-          <w:sz w:val="32"/>
-          <w:szCs w:val="32"/>
-        </w:rPr>
-        <w:t>#detail}</w:t>
+        <w:t>{/detail}</w:t>
+      </w:r>
+      <w:r>
+        <w:rPr>
+          <w:rFonts w:ascii="TH SarabunPSK" w:hAnsi="TH SarabunPSK" w:cs="TH SarabunPSK"/>
+          <w:color w:val="000000"/>
+          <w:sz w:val="32"/>
+          <w:szCs w:val="32"/>
+        </w:rPr>
+        <w:t>{#detail}</w:t>
       </w:r>
       <w:r>
         <w:rPr>
@@ -2355,35 +2114,16 @@
           <w:sz w:val="32"/>
           <w:szCs w:val="32"/>
         </w:rPr>
-        <w:t>{/</w:t>
-      </w:r>
-      <w:proofErr w:type="gramStart"/>
-      <w:r>
-        <w:rPr>
-          <w:rFonts w:ascii="TH SarabunPSK" w:hAnsi="TH SarabunPSK" w:cs="TH SarabunPSK"/>
-          <w:sz w:val="32"/>
-          <w:szCs w:val="32"/>
-        </w:rPr>
-        <w:t>detail}</w:t>
-      </w:r>
-      <w:r>
-        <w:rPr>
-          <w:rFonts w:ascii="TH SarabunPSK" w:hAnsi="TH SarabunPSK" w:cs="TH SarabunPSK"/>
-          <w:color w:val="000000"/>
-          <w:sz w:val="32"/>
-          <w:szCs w:val="32"/>
-        </w:rPr>
-        <w:t>{</w:t>
-      </w:r>
-      <w:proofErr w:type="gramEnd"/>
-      <w:r>
-        <w:rPr>
-          <w:rFonts w:ascii="TH SarabunPSK" w:hAnsi="TH SarabunPSK" w:cs="TH SarabunPSK"/>
-          <w:color w:val="000000"/>
-          <w:sz w:val="32"/>
-          <w:szCs w:val="32"/>
-        </w:rPr>
-        <w:t>#detail}</w:t>
+        <w:t>{/detail}</w:t>
+      </w:r>
+      <w:r>
+        <w:rPr>
+          <w:rFonts w:ascii="TH SarabunPSK" w:hAnsi="TH SarabunPSK" w:cs="TH SarabunPSK"/>
+          <w:color w:val="000000"/>
+          <w:sz w:val="32"/>
+          <w:szCs w:val="32"/>
+        </w:rPr>
+        <w:t>{#detail}</w:t>
       </w:r>
       <w:r>
         <w:rPr>
@@ -2660,40 +2400,18 @@
           <w:szCs w:val="32"/>
         </w:rPr>
         <w:lastRenderedPageBreak/>
-        <w:t>{#</w:t>
-      </w:r>
-      <w:proofErr w:type="gramStart"/>
-      <w:r>
-        <w:rPr>
-          <w:rFonts w:ascii="TH SarabunPSK" w:hAnsi="TH SarabunPSK" w:cs="TH SarabunPSK"/>
-          <w:color w:val="000000"/>
-          <w:sz w:val="32"/>
-          <w:szCs w:val="32"/>
-        </w:rPr>
-        <w:t>detail}</w:t>
-      </w:r>
-      <w:r>
-        <w:rPr>
-          <w:rFonts w:ascii="TH SarabunPSK" w:hAnsi="TH SarabunPSK" w:cs="TH SarabunPSK"/>
-          <w:b/>
-          <w:bCs/>
-          <w:color w:val="000000"/>
-          <w:sz w:val="32"/>
-          <w:szCs w:val="32"/>
-        </w:rPr>
-        <w:t>{</w:t>
-      </w:r>
-      <w:proofErr w:type="gramEnd"/>
-      <w:r>
-        <w:rPr>
-          <w:rFonts w:ascii="TH SarabunPSK" w:hAnsi="TH SarabunPSK" w:cs="TH SarabunPSK"/>
-          <w:b/>
-          <w:bCs/>
-          <w:color w:val="000000"/>
-          <w:sz w:val="32"/>
-          <w:szCs w:val="32"/>
-        </w:rPr>
-        <w:t>#is_</w:t>
+        <w:t>{#detail}</w:t>
+      </w:r>
+      <w:r>
+        <w:rPr>
+          <w:rFonts w:ascii="TH SarabunPSK" w:hAnsi="TH SarabunPSK" w:cs="TH SarabunPSK"/>
+          <w:b/>
+          <w:bCs/>
+          <w:color w:val="000000"/>
+          <w:sz w:val="32"/>
+          <w:szCs w:val="32"/>
+        </w:rPr>
+        <w:t>{#is_</w:t>
       </w:r>
       <w:r>
         <w:rPr>
@@ -2932,40 +2650,18 @@
           <w:sz w:val="32"/>
           <w:szCs w:val="32"/>
         </w:rPr>
-        <w:t>{#</w:t>
-      </w:r>
-      <w:proofErr w:type="gramStart"/>
-      <w:r>
-        <w:rPr>
-          <w:rFonts w:ascii="TH SarabunPSK" w:hAnsi="TH SarabunPSK" w:cs="TH SarabunPSK"/>
-          <w:color w:val="000000"/>
-          <w:sz w:val="32"/>
-          <w:szCs w:val="32"/>
-        </w:rPr>
-        <w:t>detail}</w:t>
-      </w:r>
-      <w:r>
-        <w:rPr>
-          <w:rFonts w:ascii="TH SarabunPSK" w:hAnsi="TH SarabunPSK" w:cs="TH SarabunPSK"/>
-          <w:b/>
-          <w:bCs/>
-          <w:color w:val="000000"/>
-          <w:sz w:val="32"/>
-          <w:szCs w:val="32"/>
-        </w:rPr>
-        <w:t>{</w:t>
-      </w:r>
-      <w:proofErr w:type="gramEnd"/>
-      <w:r>
-        <w:rPr>
-          <w:rFonts w:ascii="TH SarabunPSK" w:hAnsi="TH SarabunPSK" w:cs="TH SarabunPSK"/>
-          <w:b/>
-          <w:bCs/>
-          <w:color w:val="000000"/>
-          <w:sz w:val="32"/>
-          <w:szCs w:val="32"/>
-        </w:rPr>
-        <w:t>#is_</w:t>
+        <w:t>{#detail}</w:t>
+      </w:r>
+      <w:r>
+        <w:rPr>
+          <w:rFonts w:ascii="TH SarabunPSK" w:hAnsi="TH SarabunPSK" w:cs="TH SarabunPSK"/>
+          <w:b/>
+          <w:bCs/>
+          <w:color w:val="000000"/>
+          <w:sz w:val="32"/>
+          <w:szCs w:val="32"/>
+        </w:rPr>
+        <w:t>{#is_</w:t>
       </w:r>
       <w:r>
         <w:rPr>
@@ -3398,23 +3094,13 @@
         </w:rPr>
         <w:t>ส่งเสริมให้ผู้เรียนเป็นผู้ประกอบการด้านเทคโนโลยี (</w:t>
       </w:r>
-      <w:proofErr w:type="spellStart"/>
-      <w:r>
-        <w:rPr>
-          <w:rFonts w:ascii="TH SarabunPSK" w:hAnsi="TH SarabunPSK" w:cs="TH SarabunPSK"/>
-          <w:sz w:val="32"/>
-          <w:szCs w:val="32"/>
-        </w:rPr>
-        <w:t>Technopreneurship</w:t>
-      </w:r>
-      <w:proofErr w:type="spellEnd"/>
-      <w:r>
-        <w:rPr>
-          <w:rFonts w:ascii="TH SarabunPSK" w:hAnsi="TH SarabunPSK" w:cs="TH SarabunPSK"/>
-          <w:sz w:val="32"/>
-          <w:szCs w:val="32"/>
-        </w:rPr>
-        <w:t xml:space="preserve">) </w:t>
+      <w:r>
+        <w:rPr>
+          <w:rFonts w:ascii="TH SarabunPSK" w:hAnsi="TH SarabunPSK" w:cs="TH SarabunPSK"/>
+          <w:sz w:val="32"/>
+          <w:szCs w:val="32"/>
+        </w:rPr>
+        <w:t xml:space="preserve">Technopreneurship) </w:t>
       </w:r>
       <w:r>
         <w:rPr>
@@ -3538,7 +3224,6 @@
         <w:tab/>
         <w:t>(21</w:t>
       </w:r>
-      <w:proofErr w:type="spellStart"/>
       <w:r>
         <w:rPr>
           <w:rFonts w:ascii="TH SarabunPSK" w:hAnsi="TH SarabunPSK" w:cs="TH SarabunPSK"/>
@@ -3548,7 +3233,6 @@
         </w:rPr>
         <w:t>st</w:t>
       </w:r>
-      <w:proofErr w:type="spellEnd"/>
       <w:r>
         <w:rPr>
           <w:rFonts w:ascii="TH SarabunPSK" w:hAnsi="TH SarabunPSK" w:cs="TH SarabunPSK"/>
@@ -3732,7 +3416,6 @@
               </w:rPr>
               <w:t>{</w:t>
             </w:r>
-            <w:proofErr w:type="spellStart"/>
             <w:r>
               <w:rPr>
                 <w:rFonts w:ascii="TH SarabunPSK" w:eastAsia="TH SarabunPSK" w:hAnsi="TH SarabunPSK" w:cs="TH SarabunPSK"/>
@@ -3743,7 +3426,6 @@
               </w:rPr>
               <w:t>grandTotalAll</w:t>
             </w:r>
-            <w:proofErr w:type="spellEnd"/>
             <w:r>
               <w:rPr>
                 <w:rFonts w:ascii="TH SarabunPSK" w:eastAsia="TH SarabunPSK" w:hAnsi="TH SarabunPSK" w:cs="TH SarabunPSK"/>
@@ -3906,7 +3588,6 @@
               </w:rPr>
               <w:t>{</w:t>
             </w:r>
-            <w:proofErr w:type="spellStart"/>
             <w:r>
               <w:rPr>
                 <w:rFonts w:ascii="TH SarabunPSK" w:eastAsia="TH SarabunPSK" w:hAnsi="TH SarabunPSK" w:cs="TH SarabunPSK"/>
@@ -3915,7 +3596,6 @@
               </w:rPr>
               <w:t>grandTotalExecutive</w:t>
             </w:r>
-            <w:proofErr w:type="spellEnd"/>
             <w:r>
               <w:rPr>
                 <w:rFonts w:ascii="TH SarabunPSK" w:eastAsia="TH SarabunPSK" w:hAnsi="TH SarabunPSK" w:cs="TH SarabunPSK"/>
@@ -4073,7 +3753,6 @@
               </w:rPr>
               <w:t>{</w:t>
             </w:r>
-            <w:proofErr w:type="spellStart"/>
             <w:r>
               <w:rPr>
                 <w:rFonts w:ascii="TH SarabunPSK" w:eastAsia="TH SarabunPSK" w:hAnsi="TH SarabunPSK" w:cs="TH SarabunPSK"/>
@@ -4082,7 +3761,6 @@
               </w:rPr>
               <w:t>grandTotalProfessor</w:t>
             </w:r>
-            <w:proofErr w:type="spellEnd"/>
             <w:r>
               <w:rPr>
                 <w:rFonts w:ascii="TH SarabunPSK" w:eastAsia="TH SarabunPSK" w:hAnsi="TH SarabunPSK" w:cs="TH SarabunPSK"/>
@@ -4238,7 +3916,6 @@
               </w:rPr>
               <w:t>{</w:t>
             </w:r>
-            <w:proofErr w:type="spellStart"/>
             <w:r>
               <w:rPr>
                 <w:rFonts w:ascii="TH SarabunPSK" w:eastAsia="TH SarabunPSK" w:hAnsi="TH SarabunPSK" w:cs="TH SarabunPSK"/>
@@ -4247,7 +3924,6 @@
               </w:rPr>
               <w:t>grandTotalStudent</w:t>
             </w:r>
-            <w:proofErr w:type="spellEnd"/>
             <w:r>
               <w:rPr>
                 <w:rFonts w:ascii="TH SarabunPSK" w:eastAsia="TH SarabunPSK" w:hAnsi="TH SarabunPSK" w:cs="TH SarabunPSK"/>
@@ -4308,25 +3984,7 @@
           <w:sz w:val="32"/>
           <w:szCs w:val="32"/>
         </w:rPr>
-        <w:t>{/</w:t>
-      </w:r>
-      <w:proofErr w:type="spellStart"/>
-      <w:r>
-        <w:rPr>
-          <w:rFonts w:ascii="TH SarabunPSK" w:hAnsi="TH SarabunPSK" w:cs="TH SarabunPSK"/>
-          <w:sz w:val="32"/>
-          <w:szCs w:val="32"/>
-        </w:rPr>
-        <w:t>Fperson</w:t>
-      </w:r>
-      <w:proofErr w:type="spellEnd"/>
-      <w:r>
-        <w:rPr>
-          <w:rFonts w:ascii="TH SarabunPSK" w:hAnsi="TH SarabunPSK" w:cs="TH SarabunPSK"/>
-          <w:sz w:val="32"/>
-          <w:szCs w:val="32"/>
-        </w:rPr>
-        <w:t>}</w:t>
+        <w:t>{/Fperson}</w:t>
       </w:r>
     </w:p>
     <w:p>
@@ -4408,37 +4066,17 @@
           <w:sz w:val="32"/>
           <w:szCs w:val="32"/>
         </w:rPr>
+        <w:t>{#detail}</w:t>
+      </w:r>
+      <w:r>
+        <w:rPr>
+          <w:rFonts w:ascii="TH SarabunPSK" w:hAnsi="TH SarabunPSK" w:cs="TH SarabunPSK"/>
+          <w:color w:val="000000"/>
+          <w:sz w:val="32"/>
+          <w:szCs w:val="32"/>
+        </w:rPr>
         <w:t>{#</w:t>
       </w:r>
-      <w:proofErr w:type="gramStart"/>
-      <w:r>
-        <w:rPr>
-          <w:rFonts w:ascii="TH SarabunPSK" w:hAnsi="TH SarabunPSK" w:cs="TH SarabunPSK"/>
-          <w:color w:val="000000"/>
-          <w:sz w:val="32"/>
-          <w:szCs w:val="32"/>
-        </w:rPr>
-        <w:t>detail}</w:t>
-      </w:r>
-      <w:r>
-        <w:rPr>
-          <w:rFonts w:ascii="TH SarabunPSK" w:hAnsi="TH SarabunPSK" w:cs="TH SarabunPSK"/>
-          <w:color w:val="000000"/>
-          <w:sz w:val="32"/>
-          <w:szCs w:val="32"/>
-        </w:rPr>
-        <w:t>{</w:t>
-      </w:r>
-      <w:proofErr w:type="gramEnd"/>
-      <w:r>
-        <w:rPr>
-          <w:rFonts w:ascii="TH SarabunPSK" w:hAnsi="TH SarabunPSK" w:cs="TH SarabunPSK"/>
-          <w:color w:val="000000"/>
-          <w:sz w:val="32"/>
-          <w:szCs w:val="32"/>
-        </w:rPr>
-        <w:t>#</w:t>
-      </w:r>
       <w:r>
         <w:rPr>
           <w:rFonts w:ascii="TH SarabunPSK" w:hAnsi="TH SarabunPSK" w:cs="TH SarabunPSK"/>
@@ -4473,17 +4111,7 @@
           <w:sz w:val="32"/>
           <w:szCs w:val="32"/>
         </w:rPr>
-        <w:t>location</w:t>
-      </w:r>
-      <w:proofErr w:type="gramStart"/>
-      <w:r>
-        <w:rPr>
-          <w:rFonts w:ascii="TH SarabunPSK" w:hAnsi="TH SarabunPSK" w:cs="TH SarabunPSK"/>
-          <w:color w:val="000000"/>
-          <w:sz w:val="32"/>
-          <w:szCs w:val="32"/>
-        </w:rPr>
-        <w:t>1</w:t>
+        <w:t>location1</w:t>
       </w:r>
       <w:r>
         <w:rPr>
@@ -4501,17 +4129,7 @@
           <w:sz w:val="32"/>
           <w:szCs w:val="32"/>
         </w:rPr>
-        <w:t>{</w:t>
-      </w:r>
-      <w:proofErr w:type="gramEnd"/>
-      <w:r>
-        <w:rPr>
-          <w:rFonts w:ascii="TH SarabunPSK" w:hAnsi="TH SarabunPSK" w:cs="TH SarabunPSK"/>
-          <w:color w:val="000000"/>
-          <w:sz w:val="32"/>
-          <w:szCs w:val="32"/>
-        </w:rPr>
-        <w:t>/</w:t>
+        <w:t>{/</w:t>
       </w:r>
       <w:r>
         <w:rPr>
@@ -4608,7 +4226,6 @@
         </w:rPr>
         <w:t>location</w:t>
       </w:r>
-      <w:proofErr w:type="gramStart"/>
       <w:r>
         <w:rPr>
           <w:rFonts w:ascii="TH SarabunPSK" w:hAnsi="TH SarabunPSK" w:cs="TH SarabunPSK" w:hint="cs"/>
@@ -4635,17 +4252,7 @@
           <w:sz w:val="32"/>
           <w:szCs w:val="32"/>
         </w:rPr>
-        <w:t>{</w:t>
-      </w:r>
-      <w:proofErr w:type="gramEnd"/>
-      <w:r>
-        <w:rPr>
-          <w:rFonts w:ascii="TH SarabunPSK" w:hAnsi="TH SarabunPSK" w:cs="TH SarabunPSK"/>
-          <w:color w:val="000000"/>
-          <w:sz w:val="32"/>
-          <w:szCs w:val="32"/>
-        </w:rPr>
-        <w:t>/</w:t>
+        <w:t>{/</w:t>
       </w:r>
       <w:r>
         <w:rPr>
@@ -4762,7 +4369,6 @@
         </w:rPr>
         <w:t>location</w:t>
       </w:r>
-      <w:proofErr w:type="gramStart"/>
       <w:r>
         <w:rPr>
           <w:rFonts w:ascii="TH SarabunPSK" w:hAnsi="TH SarabunPSK" w:cs="TH SarabunPSK" w:hint="cs"/>
@@ -4789,17 +4395,7 @@
           <w:sz w:val="32"/>
           <w:szCs w:val="32"/>
         </w:rPr>
-        <w:t>{</w:t>
-      </w:r>
-      <w:proofErr w:type="gramEnd"/>
-      <w:r>
-        <w:rPr>
-          <w:rFonts w:ascii="TH SarabunPSK" w:hAnsi="TH SarabunPSK" w:cs="TH SarabunPSK"/>
-          <w:color w:val="000000"/>
-          <w:sz w:val="32"/>
-          <w:szCs w:val="32"/>
-        </w:rPr>
-        <w:t>/</w:t>
+        <w:t>{/</w:t>
       </w:r>
       <w:r>
         <w:rPr>
@@ -4916,7 +4512,6 @@
         </w:rPr>
         <w:t>location</w:t>
       </w:r>
-      <w:proofErr w:type="gramStart"/>
       <w:r>
         <w:rPr>
           <w:rFonts w:ascii="TH SarabunPSK" w:hAnsi="TH SarabunPSK" w:cs="TH SarabunPSK" w:hint="cs"/>
@@ -4943,17 +4538,7 @@
           <w:sz w:val="32"/>
           <w:szCs w:val="32"/>
         </w:rPr>
-        <w:t>{</w:t>
-      </w:r>
-      <w:proofErr w:type="gramEnd"/>
-      <w:r>
-        <w:rPr>
-          <w:rFonts w:ascii="TH SarabunPSK" w:hAnsi="TH SarabunPSK" w:cs="TH SarabunPSK"/>
-          <w:color w:val="000000"/>
-          <w:sz w:val="32"/>
-          <w:szCs w:val="32"/>
-        </w:rPr>
-        <w:t>/</w:t>
+        <w:t>{/</w:t>
       </w:r>
       <w:r>
         <w:rPr>
@@ -5060,7 +4645,6 @@
         </w:rPr>
         <w:t>location</w:t>
       </w:r>
-      <w:proofErr w:type="gramStart"/>
       <w:r>
         <w:rPr>
           <w:rFonts w:ascii="TH SarabunPSK" w:hAnsi="TH SarabunPSK" w:cs="TH SarabunPSK"/>
@@ -5086,17 +4670,7 @@
           <w:sz w:val="32"/>
           <w:szCs w:val="32"/>
         </w:rPr>
-        <w:t>{</w:t>
-      </w:r>
-      <w:proofErr w:type="gramEnd"/>
-      <w:r>
-        <w:rPr>
-          <w:rFonts w:ascii="TH SarabunPSK" w:hAnsi="TH SarabunPSK" w:cs="TH SarabunPSK"/>
-          <w:color w:val="000000"/>
-          <w:sz w:val="32"/>
-          <w:szCs w:val="32"/>
-        </w:rPr>
-        <w:t>/</w:t>
+        <w:t>{/</w:t>
       </w:r>
       <w:r>
         <w:rPr>
@@ -5137,6 +4711,17 @@
           <w:szCs w:val="20"/>
         </w:rPr>
       </w:pPr>
+      <w:r>
+        <w:rPr>
+          <w:rFonts w:ascii="TH SarabunPSK" w:eastAsia="TH SarabunPSK" w:hAnsi="TH SarabunPSK" w:cs="TH SarabunPSK"/>
+          <w:b/>
+          <w:bCs/>
+          <w:color w:val="000000"/>
+          <w:sz w:val="20"/>
+          <w:szCs w:val="20"/>
+        </w:rPr>
+        <w:t>{#detail}</w:t>
+      </w:r>
     </w:p>
     <w:p>
       <w:pPr>
@@ -5286,7 +4871,6 @@
         </w:rPr>
         <w:t>{</w:t>
       </w:r>
-      <w:proofErr w:type="spellStart"/>
       <w:r>
         <w:rPr>
           <w:rFonts w:ascii="TH SarabunPSK" w:hAnsi="TH SarabunPSK" w:cs="TH SarabunPSK"/>
@@ -5296,25 +4880,14 @@
         </w:rPr>
         <w:t>thaistart_prepare</w:t>
       </w:r>
-      <w:proofErr w:type="spellEnd"/>
-      <w:r>
-        <w:rPr>
-          <w:rFonts w:ascii="TH SarabunPSK" w:hAnsi="TH SarabunPSK" w:cs="TH SarabunPSK"/>
-          <w:color w:val="000000"/>
-          <w:sz w:val="32"/>
-          <w:szCs w:val="32"/>
-        </w:rPr>
-        <w:t>} - {</w:t>
-      </w:r>
-      <w:proofErr w:type="spellStart"/>
-      <w:r>
-        <w:rPr>
-          <w:rFonts w:ascii="TH SarabunPSK" w:hAnsi="TH SarabunPSK" w:cs="TH SarabunPSK"/>
-          <w:color w:val="000000"/>
-          <w:sz w:val="32"/>
-          <w:szCs w:val="32"/>
-        </w:rPr>
-        <w:t>thai</w:t>
+      <w:r>
+        <w:rPr>
+          <w:rFonts w:ascii="TH SarabunPSK" w:hAnsi="TH SarabunPSK" w:cs="TH SarabunPSK"/>
+          <w:color w:val="000000"/>
+          <w:sz w:val="32"/>
+          <w:szCs w:val="32"/>
+        </w:rPr>
+        <w:t>} - {thai</w:t>
       </w:r>
       <w:r>
         <w:rPr>
@@ -5325,7 +4898,6 @@
         </w:rPr>
         <w:t>end_prepare</w:t>
       </w:r>
-      <w:proofErr w:type="spellEnd"/>
       <w:r>
         <w:rPr>
           <w:rFonts w:ascii="TH SarabunPSK" w:hAnsi="TH SarabunPSK" w:cs="TH SarabunPSK"/>
@@ -5423,7 +4995,6 @@
         </w:rPr>
         <w:t>{</w:t>
       </w:r>
-      <w:proofErr w:type="spellStart"/>
       <w:r>
         <w:rPr>
           <w:rFonts w:ascii="TH SarabunPSK" w:hAnsi="TH SarabunPSK" w:cs="TH SarabunPSK"/>
@@ -5432,7 +5003,6 @@
         </w:rPr>
         <w:t>thaistart_event</w:t>
       </w:r>
-      <w:proofErr w:type="spellEnd"/>
       <w:r>
         <w:rPr>
           <w:rFonts w:ascii="TH SarabunPSK" w:hAnsi="TH SarabunPSK" w:cs="TH SarabunPSK"/>
@@ -5441,7 +5011,6 @@
         </w:rPr>
         <w:t>} – {</w:t>
       </w:r>
-      <w:proofErr w:type="spellStart"/>
       <w:r>
         <w:rPr>
           <w:rFonts w:ascii="TH SarabunPSK" w:hAnsi="TH SarabunPSK" w:cs="TH SarabunPSK"/>
@@ -5450,7 +5019,6 @@
         </w:rPr>
         <w:t>thaiend_event</w:t>
       </w:r>
-      <w:proofErr w:type="spellEnd"/>
       <w:r>
         <w:rPr>
           <w:rFonts w:ascii="TH SarabunPSK" w:hAnsi="TH SarabunPSK" w:cs="TH SarabunPSK"/>
@@ -5509,38 +5077,26 @@
           <w:sz w:val="32"/>
           <w:szCs w:val="32"/>
         </w:rPr>
-        <w:t>{</w:t>
-      </w:r>
-      <w:proofErr w:type="spellStart"/>
-      <w:r>
-        <w:rPr>
-          <w:rFonts w:ascii="TH SarabunPSK" w:hAnsi="TH SarabunPSK" w:cs="TH SarabunPSK" w:hint="cs"/>
-          <w:sz w:val="32"/>
-          <w:szCs w:val="32"/>
-        </w:rPr>
-        <w:t>thaideadline</w:t>
-      </w:r>
-      <w:proofErr w:type="spellEnd"/>
-      <w:r>
-        <w:rPr>
-          <w:rFonts w:ascii="TH SarabunPSK" w:hAnsi="TH SarabunPSK" w:cs="TH SarabunPSK" w:hint="cs"/>
-          <w:sz w:val="32"/>
-          <w:szCs w:val="32"/>
-        </w:rPr>
-        <w:t>}</w:t>
+        <w:t>{thaideadline}</w:t>
       </w:r>
     </w:p>
     <w:p>
       <w:pPr>
-        <w:ind w:right="-676"/>
-        <w:rPr>
-          <w:rFonts w:ascii="TH SarabunPSK" w:hAnsi="TH SarabunPSK" w:cs="TH SarabunPSK"/>
-          <w:b/>
-          <w:bCs/>
-          <w:sz w:val="20"/>
-          <w:szCs w:val="20"/>
-        </w:rPr>
-      </w:pPr>
+        <w:jc w:val="both"/>
+        <w:rPr>
+          <w:rFonts w:ascii="TH SarabunIT๙" w:hAnsi="TH SarabunIT๙" w:cs="TH SarabunIT๙"/>
+          <w:sz w:val="32"/>
+          <w:szCs w:val="32"/>
+        </w:rPr>
+      </w:pPr>
+      <w:r>
+        <w:rPr>
+          <w:rFonts w:ascii="TH SarabunIT๙" w:hAnsi="TH SarabunIT๙" w:cs="TH SarabunIT๙"/>
+          <w:sz w:val="32"/>
+          <w:szCs w:val="32"/>
+        </w:rPr>
+        <w:t>{/detail}</w:t>
+      </w:r>
     </w:p>
     <w:p>
       <w:pPr>
@@ -7989,31 +7545,17 @@
         </w:rPr>
         <w:t>{/</w:t>
       </w:r>
-      <w:proofErr w:type="spellStart"/>
-      <w:r>
-        <w:rPr>
-          <w:rFonts w:ascii="TH SarabunPSK" w:hAnsi="TH SarabunPSK" w:cs="TH SarabunPSK"/>
-          <w:b/>
-          <w:bCs/>
-          <w:color w:val="000000"/>
-          <w:sz w:val="32"/>
-          <w:szCs w:val="32"/>
-        </w:rPr>
-        <w:t>is_</w:t>
-      </w:r>
-      <w:proofErr w:type="gramStart"/>
-      <w:r>
-        <w:rPr>
-          <w:rFonts w:ascii="TH SarabunPSK" w:hAnsi="TH SarabunPSK" w:cs="TH SarabunPSK"/>
-          <w:b/>
-          <w:bCs/>
-          <w:color w:val="000000"/>
-          <w:sz w:val="32"/>
-          <w:szCs w:val="32"/>
-        </w:rPr>
-        <w:t>etcfollow</w:t>
-      </w:r>
-      <w:proofErr w:type="spellEnd"/>
+      <w:r>
+        <w:rPr>
+          <w:rFonts w:ascii="TH SarabunPSK" w:hAnsi="TH SarabunPSK" w:cs="TH SarabunPSK"/>
+          <w:b/>
+          <w:bCs/>
+          <w:color w:val="000000"/>
+          <w:sz w:val="32"/>
+          <w:szCs w:val="32"/>
+        </w:rPr>
+        <w:t>is_etcfollow</w:t>
+      </w:r>
       <w:r>
         <w:rPr>
           <w:rFonts w:ascii="TH SarabunPSK" w:hAnsi="TH SarabunPSK" w:cs="TH SarabunPSK"/>
@@ -8034,21 +7576,8 @@
           <w:sz w:val="32"/>
           <w:szCs w:val="32"/>
         </w:rPr>
-        <w:t>{</w:t>
-      </w:r>
-      <w:proofErr w:type="gramEnd"/>
-      <w:r>
-        <w:rPr>
-          <w:rFonts w:ascii="TH SarabunPSK" w:hAnsi="TH SarabunPSK" w:cs="TH SarabunPSK"/>
-          <w:b/>
-          <w:bCs/>
-          <w:color w:val="000000"/>
-          <w:sz w:val="32"/>
-          <w:szCs w:val="32"/>
-        </w:rPr>
-        <w:t>^</w:t>
-      </w:r>
-      <w:proofErr w:type="spellStart"/>
+        <w:t>{^</w:t>
+      </w:r>
       <w:r>
         <w:rPr>
           <w:rFonts w:ascii="TH SarabunPSK" w:hAnsi="TH SarabunPSK" w:cs="TH SarabunPSK"/>
@@ -8060,7 +7589,6 @@
         </w:rPr>
         <w:t>is_etcfollow</w:t>
       </w:r>
-      <w:proofErr w:type="spellEnd"/>
       <w:r>
         <w:rPr>
           <w:rFonts w:ascii="TH SarabunPSK" w:hAnsi="TH SarabunPSK" w:cs="TH SarabunPSK"/>
@@ -8115,7 +7643,6 @@
         </w:rPr>
         <w:t>{/</w:t>
       </w:r>
-      <w:proofErr w:type="spellStart"/>
       <w:r>
         <w:rPr>
           <w:rFonts w:ascii="TH SarabunPSK" w:hAnsi="TH SarabunPSK" w:cs="TH SarabunPSK"/>
@@ -8127,7 +7654,6 @@
         </w:rPr>
         <w:t>is_etcfollow</w:t>
       </w:r>
-      <w:proofErr w:type="spellEnd"/>
       <w:r>
         <w:rPr>
           <w:rFonts w:ascii="TH SarabunPSK" w:hAnsi="TH SarabunPSK" w:cs="TH SarabunPSK"/>
@@ -8250,7 +7776,6 @@
         </w:rPr>
         <w:t>{</w:t>
       </w:r>
-      <w:proofErr w:type="spellStart"/>
       <w:r>
         <w:rPr>
           <w:rFonts w:ascii="TH SarabunPSK" w:hAnsi="TH SarabunPSK" w:cs="TH SarabunPSK"/>
@@ -8259,7 +7784,6 @@
         </w:rPr>
         <w:t>etcfollow</w:t>
       </w:r>
-      <w:proofErr w:type="spellEnd"/>
       <w:r>
         <w:rPr>
           <w:rFonts w:ascii="TH SarabunPSK" w:hAnsi="TH SarabunPSK" w:cs="TH SarabunPSK"/>
@@ -8279,8 +7803,6 @@
         </w:rPr>
         <w:t>{/</w:t>
       </w:r>
-      <w:proofErr w:type="spellStart"/>
-      <w:proofErr w:type="gramStart"/>
       <w:r>
         <w:rPr>
           <w:rFonts w:ascii="TH SarabunPSK" w:hAnsi="TH SarabunPSK" w:cs="TH SarabunPSK"/>
@@ -8292,7 +7814,6 @@
         </w:rPr>
         <w:t>etcfollow</w:t>
       </w:r>
-      <w:proofErr w:type="spellEnd"/>
       <w:r>
         <w:rPr>
           <w:rFonts w:ascii="TH SarabunPSK" w:hAnsi="TH SarabunPSK" w:cs="TH SarabunPSK"/>
@@ -8313,21 +7834,8 @@
           <w:sz w:val="32"/>
           <w:szCs w:val="32"/>
         </w:rPr>
-        <w:t>{</w:t>
-      </w:r>
-      <w:proofErr w:type="gramEnd"/>
-      <w:r>
-        <w:rPr>
-          <w:rFonts w:ascii="TH SarabunPSK" w:hAnsi="TH SarabunPSK" w:cs="TH SarabunPSK"/>
-          <w:b/>
-          <w:bCs/>
-          <w:color w:val="000000"/>
-          <w:sz w:val="32"/>
-          <w:szCs w:val="32"/>
-        </w:rPr>
-        <w:t>^</w:t>
-      </w:r>
-      <w:proofErr w:type="spellStart"/>
+        <w:t>{^</w:t>
+      </w:r>
       <w:r>
         <w:rPr>
           <w:rFonts w:ascii="TH SarabunPSK" w:hAnsi="TH SarabunPSK" w:cs="TH SarabunPSK"/>
@@ -8339,7 +7847,6 @@
         </w:rPr>
         <w:t>etcfollow</w:t>
       </w:r>
-      <w:proofErr w:type="spellEnd"/>
       <w:r>
         <w:rPr>
           <w:rFonts w:ascii="TH SarabunPSK" w:hAnsi="TH SarabunPSK" w:cs="TH SarabunPSK"/>
@@ -8396,7 +7903,6 @@
         </w:rPr>
         <w:t>{/</w:t>
       </w:r>
-      <w:proofErr w:type="spellStart"/>
       <w:r>
         <w:rPr>
           <w:rFonts w:ascii="TH SarabunPSK" w:hAnsi="TH SarabunPSK" w:cs="TH SarabunPSK"/>
@@ -8408,7 +7914,6 @@
         </w:rPr>
         <w:t>etcfollow</w:t>
       </w:r>
-      <w:proofErr w:type="spellEnd"/>
       <w:r>
         <w:rPr>
           <w:rFonts w:ascii="TH SarabunPSK" w:hAnsi="TH SarabunPSK" w:cs="TH SarabunPSK"/>
@@ -8582,17 +8087,7 @@
           <w:sz w:val="32"/>
           <w:szCs w:val="32"/>
         </w:rPr>
-        <w:t>expresult</w:t>
-      </w:r>
-      <w:proofErr w:type="gramStart"/>
-      <w:r>
-        <w:rPr>
-          <w:rFonts w:ascii="TH SarabunPSK" w:hAnsi="TH SarabunPSK" w:cs="TH SarabunPSK"/>
-          <w:color w:val="000000"/>
-          <w:sz w:val="32"/>
-          <w:szCs w:val="32"/>
-        </w:rPr>
-        <w:t>1</w:t>
+        <w:t>expresult1</w:t>
       </w:r>
       <w:r>
         <w:rPr>
@@ -8610,17 +8105,7 @@
           <w:sz w:val="32"/>
           <w:szCs w:val="32"/>
         </w:rPr>
-        <w:t>{</w:t>
-      </w:r>
-      <w:proofErr w:type="gramEnd"/>
-      <w:r>
-        <w:rPr>
-          <w:rFonts w:ascii="TH SarabunPSK" w:hAnsi="TH SarabunPSK" w:cs="TH SarabunPSK"/>
-          <w:color w:val="000000"/>
-          <w:sz w:val="32"/>
-          <w:szCs w:val="32"/>
-        </w:rPr>
-        <w:t>/</w:t>
+        <w:t>{/</w:t>
       </w:r>
       <w:r>
         <w:rPr>
@@ -8707,7 +8192,6 @@
         </w:rPr>
         <w:t>expresult</w:t>
       </w:r>
-      <w:proofErr w:type="gramStart"/>
       <w:r>
         <w:rPr>
           <w:rFonts w:ascii="TH SarabunPSK" w:hAnsi="TH SarabunPSK" w:cs="TH SarabunPSK"/>
@@ -8733,17 +8217,7 @@
           <w:sz w:val="32"/>
           <w:szCs w:val="32"/>
         </w:rPr>
-        <w:t>{</w:t>
-      </w:r>
-      <w:proofErr w:type="gramEnd"/>
-      <w:r>
-        <w:rPr>
-          <w:rFonts w:ascii="TH SarabunPSK" w:hAnsi="TH SarabunPSK" w:cs="TH SarabunPSK"/>
-          <w:color w:val="000000"/>
-          <w:sz w:val="32"/>
-          <w:szCs w:val="32"/>
-        </w:rPr>
-        <w:t>/</w:t>
+        <w:t>{/</w:t>
       </w:r>
       <w:r>
         <w:rPr>
@@ -8840,7 +8314,6 @@
         </w:rPr>
         <w:t>expresult</w:t>
       </w:r>
-      <w:proofErr w:type="gramStart"/>
       <w:r>
         <w:rPr>
           <w:rFonts w:ascii="TH SarabunPSK" w:hAnsi="TH SarabunPSK" w:cs="TH SarabunPSK"/>
@@ -8866,17 +8339,7 @@
           <w:sz w:val="32"/>
           <w:szCs w:val="32"/>
         </w:rPr>
-        <w:t>{</w:t>
-      </w:r>
-      <w:proofErr w:type="gramEnd"/>
-      <w:r>
-        <w:rPr>
-          <w:rFonts w:ascii="TH SarabunPSK" w:hAnsi="TH SarabunPSK" w:cs="TH SarabunPSK"/>
-          <w:color w:val="000000"/>
-          <w:sz w:val="32"/>
-          <w:szCs w:val="32"/>
-        </w:rPr>
-        <w:t>/</w:t>
+        <w:t>{/</w:t>
       </w:r>
       <w:r>
         <w:rPr>
@@ -8973,7 +8436,6 @@
         </w:rPr>
         <w:t>expresult</w:t>
       </w:r>
-      <w:proofErr w:type="gramStart"/>
       <w:r>
         <w:rPr>
           <w:rFonts w:ascii="TH SarabunPSK" w:hAnsi="TH SarabunPSK" w:cs="TH SarabunPSK"/>
@@ -8999,17 +8461,7 @@
           <w:sz w:val="32"/>
           <w:szCs w:val="32"/>
         </w:rPr>
-        <w:t>{</w:t>
-      </w:r>
-      <w:proofErr w:type="gramEnd"/>
-      <w:r>
-        <w:rPr>
-          <w:rFonts w:ascii="TH SarabunPSK" w:hAnsi="TH SarabunPSK" w:cs="TH SarabunPSK"/>
-          <w:color w:val="000000"/>
-          <w:sz w:val="32"/>
-          <w:szCs w:val="32"/>
-        </w:rPr>
-        <w:t>/</w:t>
+        <w:t>{/</w:t>
       </w:r>
       <w:r>
         <w:rPr>
@@ -9096,7 +8548,6 @@
         </w:rPr>
         <w:t>expresult</w:t>
       </w:r>
-      <w:proofErr w:type="gramStart"/>
       <w:r>
         <w:rPr>
           <w:rFonts w:ascii="TH SarabunPSK" w:hAnsi="TH SarabunPSK" w:cs="TH SarabunPSK"/>
@@ -9122,17 +8573,7 @@
           <w:sz w:val="32"/>
           <w:szCs w:val="32"/>
         </w:rPr>
-        <w:t>{</w:t>
-      </w:r>
-      <w:proofErr w:type="gramEnd"/>
-      <w:r>
-        <w:rPr>
-          <w:rFonts w:ascii="TH SarabunPSK" w:hAnsi="TH SarabunPSK" w:cs="TH SarabunPSK"/>
-          <w:color w:val="000000"/>
-          <w:sz w:val="32"/>
-          <w:szCs w:val="32"/>
-        </w:rPr>
-        <w:t>/</w:t>
+        <w:t>{/</w:t>
       </w:r>
       <w:r>
         <w:rPr>
@@ -9338,29 +8779,7 @@
                 <w:sz w:val="32"/>
                 <w:szCs w:val="32"/>
               </w:rPr>
-              <w:t>{#</w:t>
-            </w:r>
-            <w:proofErr w:type="gramStart"/>
-            <w:r>
-              <w:rPr>
-                <w:rFonts w:ascii="TH SarabunPSK" w:hAnsi="TH SarabunPSK" w:cs="TH SarabunPSK"/>
-                <w:b/>
-                <w:bCs/>
-                <w:sz w:val="32"/>
-                <w:szCs w:val="32"/>
-              </w:rPr>
-              <w:t>Fbudget}{</w:t>
-            </w:r>
-            <w:proofErr w:type="gramEnd"/>
-            <w:r>
-              <w:rPr>
-                <w:rFonts w:ascii="TH SarabunPSK" w:hAnsi="TH SarabunPSK" w:cs="TH SarabunPSK"/>
-                <w:b/>
-                <w:bCs/>
-                <w:sz w:val="32"/>
-                <w:szCs w:val="32"/>
-              </w:rPr>
-              <w:t>listSAll}{/Fbudget}</w:t>
+              <w:t>{#Fbudget}{listSAll}{/Fbudget}</w:t>
             </w:r>
           </w:p>
         </w:tc>
@@ -9531,25 +8950,7 @@
                 <w:sz w:val="32"/>
                 <w:szCs w:val="32"/>
               </w:rPr>
-              <w:t>{#</w:t>
-            </w:r>
-            <w:proofErr w:type="gramStart"/>
-            <w:r>
-              <w:rPr>
-                <w:rFonts w:ascii="TH SarabunPSK" w:hAnsi="TH SarabunPSK" w:cs="TH SarabunPSK"/>
-                <w:sz w:val="32"/>
-                <w:szCs w:val="32"/>
-              </w:rPr>
-              <w:t>detail}{</w:t>
-            </w:r>
-            <w:proofErr w:type="gramEnd"/>
-            <w:r>
-              <w:rPr>
-                <w:rFonts w:ascii="TH SarabunPSK" w:hAnsi="TH SarabunPSK" w:cs="TH SarabunPSK"/>
-                <w:sz w:val="32"/>
-                <w:szCs w:val="32"/>
-              </w:rPr>
-              <w:t>net_budget}{/detail}</w:t>
+              <w:t>{#detail}{net_budget}{/detail}</w:t>
             </w:r>
           </w:p>
         </w:tc>
@@ -9890,7 +9291,6 @@
               </w:rPr>
               <w:t>{#</w:t>
             </w:r>
-            <w:proofErr w:type="gramStart"/>
             <w:r>
               <w:rPr>
                 <w:rFonts w:ascii="TH SarabunPSK" w:hAnsi="TH SarabunPSK" w:cs="TH SarabunPSK"/>
@@ -9907,7 +9307,6 @@
               </w:rPr>
               <w:t>}{</w:t>
             </w:r>
-            <w:proofErr w:type="gramEnd"/>
             <w:r>
               <w:rPr>
                 <w:rFonts w:ascii="TH SarabunPSK" w:hAnsi="TH SarabunPSK" w:cs="TH SarabunPSK"/>
@@ -10059,7 +9458,6 @@
               </w:rPr>
               <w:t>{#</w:t>
             </w:r>
-            <w:proofErr w:type="gramStart"/>
             <w:r>
               <w:rPr>
                 <w:rFonts w:ascii="TH SarabunPSK" w:hAnsi="TH SarabunPSK" w:cs="TH SarabunPSK"/>
@@ -10076,7 +9474,6 @@
               </w:rPr>
               <w:t>}{</w:t>
             </w:r>
-            <w:proofErr w:type="gramEnd"/>
             <w:r>
               <w:rPr>
                 <w:rFonts w:ascii="TH SarabunPSK" w:hAnsi="TH SarabunPSK" w:cs="TH SarabunPSK"/>
@@ -10228,7 +9625,6 @@
               </w:rPr>
               <w:t>{#</w:t>
             </w:r>
-            <w:proofErr w:type="gramStart"/>
             <w:r>
               <w:rPr>
                 <w:rFonts w:ascii="TH SarabunPSK" w:hAnsi="TH SarabunPSK" w:cs="TH SarabunPSK"/>
@@ -10245,7 +9641,6 @@
               </w:rPr>
               <w:t>}{</w:t>
             </w:r>
-            <w:proofErr w:type="gramEnd"/>
             <w:r>
               <w:rPr>
                 <w:rFonts w:ascii="TH SarabunPSK" w:hAnsi="TH SarabunPSK" w:cs="TH SarabunPSK"/>
@@ -10394,7 +9789,6 @@
               </w:rPr>
               <w:t>{#</w:t>
             </w:r>
-            <w:proofErr w:type="gramStart"/>
             <w:r>
               <w:rPr>
                 <w:rFonts w:ascii="TH SarabunPSK" w:hAnsi="TH SarabunPSK" w:cs="TH SarabunPSK"/>
@@ -10411,7 +9805,6 @@
               </w:rPr>
               <w:t>}{</w:t>
             </w:r>
-            <w:proofErr w:type="gramEnd"/>
             <w:r>
               <w:rPr>
                 <w:rFonts w:ascii="TH SarabunPSK" w:hAnsi="TH SarabunPSK" w:cs="TH SarabunPSK"/>
@@ -10768,25 +10161,7 @@
           <w:sz w:val="32"/>
           <w:szCs w:val="32"/>
         </w:rPr>
-        <w:t>{#problem</w:t>
-      </w:r>
-      <w:r>
-        <w:rPr>
-          <w:rFonts w:ascii="TH SarabunPSK" w:hAnsi="TH SarabunPSK" w:cs="TH SarabunPSK"/>
-          <w:color w:val="000000"/>
-          <w:sz w:val="32"/>
-          <w:szCs w:val="32"/>
-        </w:rPr>
-        <w:t>2</w:t>
-      </w:r>
-      <w:r>
-        <w:rPr>
-          <w:rFonts w:ascii="TH SarabunPSK" w:hAnsi="TH SarabunPSK" w:cs="TH SarabunPSK"/>
-          <w:color w:val="000000"/>
-          <w:sz w:val="32"/>
-          <w:szCs w:val="32"/>
-        </w:rPr>
-        <w:t>}</w:t>
+        <w:t>{#problem2}</w:t>
       </w:r>
     </w:p>
     <w:tbl>
@@ -10834,34 +10209,7 @@
                 <w:sz w:val="32"/>
                 <w:szCs w:val="32"/>
               </w:rPr>
-              <w:t>2</w:t>
-            </w:r>
-            <w:r>
-              <w:rPr>
-                <w:rFonts w:ascii="TH SarabunPSK" w:hAnsi="TH SarabunPSK" w:cs="TH SarabunPSK"/>
-                <w:color w:val="000000"/>
-                <w:sz w:val="32"/>
-                <w:szCs w:val="32"/>
-              </w:rPr>
-              <w:t>. {problem</w:t>
-            </w:r>
-            <w:r>
-              <w:rPr>
-                <w:rFonts w:ascii="TH SarabunPSK" w:hAnsi="TH SarabunPSK" w:cs="TH SarabunPSK"/>
-                <w:color w:val="000000"/>
-                <w:sz w:val="32"/>
-                <w:szCs w:val="32"/>
-              </w:rPr>
-              <w:t>2</w:t>
-            </w:r>
-            <w:r>
-              <w:rPr>
-                <w:rFonts w:ascii="TH SarabunPSK" w:hAnsi="TH SarabunPSK" w:cs="TH SarabunPSK"/>
-                <w:color w:val="000000"/>
-                <w:sz w:val="32"/>
-                <w:szCs w:val="32"/>
-              </w:rPr>
-              <w:t>}</w:t>
+              <w:t>2. {problem2}</w:t>
             </w:r>
           </w:p>
         </w:tc>
@@ -10886,23 +10234,7 @@
                 <w:sz w:val="32"/>
                 <w:szCs w:val="32"/>
               </w:rPr>
-              <w:t>{result</w:t>
-            </w:r>
-            <w:r>
-              <w:rPr>
-                <w:rFonts w:ascii="TH SarabunPSK" w:hAnsi="TH SarabunPSK" w:cs="TH SarabunPSK"/>
-                <w:sz w:val="32"/>
-                <w:szCs w:val="32"/>
-              </w:rPr>
-              <w:t>2</w:t>
-            </w:r>
-            <w:r>
-              <w:rPr>
-                <w:rFonts w:ascii="TH SarabunPSK" w:hAnsi="TH SarabunPSK" w:cs="TH SarabunPSK"/>
-                <w:sz w:val="32"/>
-                <w:szCs w:val="32"/>
-              </w:rPr>
-              <w:t>}</w:t>
+              <w:t>{result2}</w:t>
             </w:r>
           </w:p>
         </w:tc>
@@ -10925,25 +10257,7 @@
           <w:sz w:val="32"/>
           <w:szCs w:val="32"/>
         </w:rPr>
-        <w:t>{/problem</w:t>
-      </w:r>
-      <w:r>
-        <w:rPr>
-          <w:rFonts w:ascii="TH SarabunPSK" w:hAnsi="TH SarabunPSK" w:cs="TH SarabunPSK"/>
-          <w:color w:val="000000"/>
-          <w:sz w:val="32"/>
-          <w:szCs w:val="32"/>
-        </w:rPr>
-        <w:t>2</w:t>
-      </w:r>
-      <w:r>
-        <w:rPr>
-          <w:rFonts w:ascii="TH SarabunPSK" w:hAnsi="TH SarabunPSK" w:cs="TH SarabunPSK"/>
-          <w:color w:val="000000"/>
-          <w:sz w:val="32"/>
-          <w:szCs w:val="32"/>
-        </w:rPr>
-        <w:t>}</w:t>
+        <w:t>{/problem2}</w:t>
       </w:r>
     </w:p>
     <w:p>
@@ -10963,25 +10277,7 @@
           <w:sz w:val="32"/>
           <w:szCs w:val="32"/>
         </w:rPr>
-        <w:t>{#problem</w:t>
-      </w:r>
-      <w:r>
-        <w:rPr>
-          <w:rFonts w:ascii="TH SarabunPSK" w:hAnsi="TH SarabunPSK" w:cs="TH SarabunPSK"/>
-          <w:color w:val="000000"/>
-          <w:sz w:val="32"/>
-          <w:szCs w:val="32"/>
-        </w:rPr>
-        <w:t>3</w:t>
-      </w:r>
-      <w:r>
-        <w:rPr>
-          <w:rFonts w:ascii="TH SarabunPSK" w:hAnsi="TH SarabunPSK" w:cs="TH SarabunPSK"/>
-          <w:color w:val="000000"/>
-          <w:sz w:val="32"/>
-          <w:szCs w:val="32"/>
-        </w:rPr>
-        <w:t>}</w:t>
+        <w:t>{#problem3}</w:t>
       </w:r>
     </w:p>
     <w:tbl>
@@ -11029,34 +10325,7 @@
                 <w:sz w:val="32"/>
                 <w:szCs w:val="32"/>
               </w:rPr>
-              <w:t>3</w:t>
-            </w:r>
-            <w:r>
-              <w:rPr>
-                <w:rFonts w:ascii="TH SarabunPSK" w:hAnsi="TH SarabunPSK" w:cs="TH SarabunPSK"/>
-                <w:color w:val="000000"/>
-                <w:sz w:val="32"/>
-                <w:szCs w:val="32"/>
-              </w:rPr>
-              <w:t>. {problem</w:t>
-            </w:r>
-            <w:r>
-              <w:rPr>
-                <w:rFonts w:ascii="TH SarabunPSK" w:hAnsi="TH SarabunPSK" w:cs="TH SarabunPSK"/>
-                <w:color w:val="000000"/>
-                <w:sz w:val="32"/>
-                <w:szCs w:val="32"/>
-              </w:rPr>
-              <w:t>3</w:t>
-            </w:r>
-            <w:r>
-              <w:rPr>
-                <w:rFonts w:ascii="TH SarabunPSK" w:hAnsi="TH SarabunPSK" w:cs="TH SarabunPSK"/>
-                <w:color w:val="000000"/>
-                <w:sz w:val="32"/>
-                <w:szCs w:val="32"/>
-              </w:rPr>
-              <w:t>}</w:t>
+              <w:t>3. {problem3}</w:t>
             </w:r>
           </w:p>
         </w:tc>
@@ -11081,23 +10350,7 @@
                 <w:sz w:val="32"/>
                 <w:szCs w:val="32"/>
               </w:rPr>
-              <w:t>{result</w:t>
-            </w:r>
-            <w:r>
-              <w:rPr>
-                <w:rFonts w:ascii="TH SarabunPSK" w:hAnsi="TH SarabunPSK" w:cs="TH SarabunPSK"/>
-                <w:sz w:val="32"/>
-                <w:szCs w:val="32"/>
-              </w:rPr>
-              <w:t>3</w:t>
-            </w:r>
-            <w:r>
-              <w:rPr>
-                <w:rFonts w:ascii="TH SarabunPSK" w:hAnsi="TH SarabunPSK" w:cs="TH SarabunPSK"/>
-                <w:sz w:val="32"/>
-                <w:szCs w:val="32"/>
-              </w:rPr>
-              <w:t>}</w:t>
+              <w:t>{result3}</w:t>
             </w:r>
           </w:p>
         </w:tc>
@@ -11120,45 +10373,7 @@
           <w:sz w:val="32"/>
           <w:szCs w:val="32"/>
         </w:rPr>
-        <w:t>{/problem</w:t>
-      </w:r>
-      <w:proofErr w:type="gramStart"/>
-      <w:r>
-        <w:rPr>
-          <w:rFonts w:ascii="TH SarabunPSK" w:hAnsi="TH SarabunPSK" w:cs="TH SarabunPSK"/>
-          <w:color w:val="000000"/>
-          <w:sz w:val="32"/>
-          <w:szCs w:val="32"/>
-        </w:rPr>
-        <w:t>3</w:t>
-      </w:r>
-      <w:r>
-        <w:rPr>
-          <w:rFonts w:ascii="TH SarabunPSK" w:hAnsi="TH SarabunPSK" w:cs="TH SarabunPSK"/>
-          <w:color w:val="000000"/>
-          <w:sz w:val="32"/>
-          <w:szCs w:val="32"/>
-        </w:rPr>
-        <w:t>}</w:t>
-      </w:r>
-      <w:r>
-        <w:rPr>
-          <w:rFonts w:ascii="TH SarabunPSK" w:hAnsi="TH SarabunPSK" w:cs="TH SarabunPSK"/>
-          <w:color w:val="000000"/>
-          <w:sz w:val="32"/>
-          <w:szCs w:val="32"/>
-        </w:rPr>
-        <w:t>{</w:t>
-      </w:r>
-      <w:proofErr w:type="gramEnd"/>
-      <w:r>
-        <w:rPr>
-          <w:rFonts w:ascii="TH SarabunPSK" w:hAnsi="TH SarabunPSK" w:cs="TH SarabunPSK"/>
-          <w:color w:val="000000"/>
-          <w:sz w:val="32"/>
-          <w:szCs w:val="32"/>
-        </w:rPr>
-        <w:t>/detail}</w:t>
+        <w:t>{/problem3}{/detail}</w:t>
       </w:r>
     </w:p>
     <w:p>
@@ -11171,86 +10386,78 @@
           <w:szCs w:val="32"/>
         </w:rPr>
       </w:pPr>
+      <w:r>
+        <w:rPr>
+          <w:rFonts w:ascii="TH SarabunPSK" w:hAnsi="TH SarabunPSK" w:cs="TH SarabunPSK"/>
+          <w:color w:val="000000"/>
+          <w:sz w:val="32"/>
+          <w:szCs w:val="32"/>
+        </w:rPr>
+        <w:t>{#detail}{problem1}{/detail}</w:t>
+      </w:r>
     </w:p>
     <w:p>
       <w:pPr>
-        <w:ind w:right="-676"/>
-        <w:rPr>
-          <w:rFonts w:ascii="TH SarabunPSK" w:hAnsi="TH SarabunPSK" w:cs="TH SarabunPSK"/>
-          <w:color w:val="000000"/>
-          <w:sz w:val="32"/>
-          <w:szCs w:val="32"/>
-        </w:rPr>
-      </w:pPr>
-      <w:r>
-        <w:rPr>
-          <w:rFonts w:ascii="TH SarabunPSK" w:hAnsi="TH SarabunPSK" w:cs="TH SarabunPSK"/>
-          <w:color w:val="000000"/>
-          <w:sz w:val="32"/>
-          <w:szCs w:val="32"/>
-        </w:rPr>
-        <w:br/>
+        <w:ind w:left="4740" w:right="-676"/>
+        <w:rPr>
+          <w:rFonts w:ascii="TH SarabunPSK" w:hAnsi="TH SarabunPSK" w:cs="TH SarabunPSK"/>
+          <w:sz w:val="32"/>
+          <w:szCs w:val="32"/>
+        </w:rPr>
+      </w:pPr>
+      <w:r>
+        <w:rPr>
+          <w:rFonts w:ascii="TH SarabunPSK" w:hAnsi="TH SarabunPSK" w:cs="TH SarabunPSK"/>
+          <w:color w:val="000000"/>
+          <w:sz w:val="32"/>
+          <w:szCs w:val="32"/>
+        </w:rPr>
+        <w:t>{#detail}</w:t>
+      </w:r>
+      <w:r>
+        <w:rPr>
+          <w:rFonts w:ascii="TH Sarabun New" w:eastAsia="Sarabun" w:hAnsi="TH Sarabun New" w:cs="TH Sarabun New"/>
+          <w:sz w:val="32"/>
+          <w:szCs w:val="32"/>
+        </w:rPr>
+        <w:t xml:space="preserve">{#person1_name} </w:t>
       </w:r>
     </w:p>
     <w:p>
       <w:pPr>
-        <w:ind w:right="-676"/>
-        <w:rPr>
-          <w:rFonts w:ascii="TH SarabunPSK" w:hAnsi="TH SarabunPSK" w:cs="TH SarabunPSK"/>
-        </w:rPr>
-      </w:pPr>
-      <w:r>
-        <w:rPr>
-          <w:rFonts w:ascii="TH SarabunPSK" w:hAnsi="TH SarabunPSK" w:cs="TH SarabunPSK"/>
-          <w:color w:val="000000"/>
-          <w:sz w:val="32"/>
-          <w:szCs w:val="32"/>
-        </w:rPr>
-        <w:br/>
-      </w:r>
-      <w:r>
-        <w:rPr>
-          <w:rFonts w:ascii="TH SarabunPSK" w:hAnsi="TH SarabunPSK" w:cs="TH SarabunPSK"/>
-          <w:color w:val="000000"/>
-          <w:sz w:val="32"/>
-          <w:szCs w:val="32"/>
-        </w:rPr>
-        <w:t>{#</w:t>
-      </w:r>
-      <w:proofErr w:type="gramStart"/>
-      <w:r>
-        <w:rPr>
-          <w:rFonts w:ascii="TH SarabunPSK" w:hAnsi="TH SarabunPSK" w:cs="TH SarabunPSK"/>
-          <w:color w:val="000000"/>
-          <w:sz w:val="32"/>
-          <w:szCs w:val="32"/>
-        </w:rPr>
-        <w:t>detail}</w:t>
-      </w:r>
-      <w:r>
-        <w:rPr>
-          <w:rFonts w:ascii="TH Sarabun New" w:eastAsia="Sarabun" w:hAnsi="TH Sarabun New" w:cs="TH Sarabun New"/>
-          <w:sz w:val="32"/>
-          <w:szCs w:val="32"/>
-        </w:rPr>
-        <w:t>{</w:t>
-      </w:r>
-      <w:proofErr w:type="gramEnd"/>
-      <w:r>
-        <w:rPr>
-          <w:rFonts w:ascii="TH Sarabun New" w:eastAsia="Sarabun" w:hAnsi="TH Sarabun New" w:cs="TH Sarabun New"/>
-          <w:sz w:val="32"/>
-          <w:szCs w:val="32"/>
-        </w:rPr>
-        <w:t>#person1_name} {person1_name}   {/person1_name}</w:t>
-      </w:r>
-      <w:r>
-        <w:rPr>
-          <w:rFonts w:ascii="TH SarabunPSK" w:hAnsi="TH SarabunPSK" w:cs="TH SarabunPSK"/>
-          <w:sz w:val="32"/>
-          <w:szCs w:val="32"/>
-        </w:rPr>
-        <w:t>{/detail}</w:t>
+        <w:ind w:left="4740" w:right="-676"/>
+        <w:rPr>
+          <w:rFonts w:ascii="TH SarabunPSK" w:hAnsi="TH SarabunPSK" w:cs="TH SarabunPSK"/>
+          <w:sz w:val="32"/>
+          <w:szCs w:val="32"/>
+        </w:rPr>
+      </w:pPr>
+      <w:r>
+        <w:rPr>
+          <w:rFonts w:ascii="TH SarabunPSK" w:hAnsi="TH SarabunPSK" w:cs="TH SarabunPSK"/>
+          <w:sz w:val="32"/>
+          <w:szCs w:val="32"/>
+          <w:cs/>
+        </w:rPr>
+        <w:t>ลงชื่อ</w:t>
+      </w:r>
+      <w:r>
+        <w:rPr>
+          <w:rFonts w:ascii="TH SarabunPSK" w:hAnsi="TH SarabunPSK" w:cs="TH SarabunPSK" w:hint="cs"/>
+          <w:sz w:val="32"/>
+          <w:szCs w:val="32"/>
+          <w:cs/>
+        </w:rPr>
+        <w:t xml:space="preserve"> </w:t>
+      </w:r>
+      <w:r>
+        <w:rPr>
+          <w:rFonts w:ascii="TH SarabunPSK" w:hAnsi="TH SarabunPSK" w:cs="TH SarabunPSK"/>
+          <w:sz w:val="32"/>
+          <w:szCs w:val="32"/>
+          <w:cs/>
+        </w:rPr>
+        <w:t>...............................................................</w:t>
       </w:r>
     </w:p>
     <w:p>
@@ -11265,22 +10472,40 @@
       <w:r>
         <w:rPr>
           <w:rFonts w:ascii="TH SarabunPSK" w:hAnsi="TH SarabunPSK" w:cs="TH SarabunPSK"/>
-          <w:color w:val="000000"/>
-          <w:sz w:val="32"/>
-          <w:szCs w:val="32"/>
-        </w:rPr>
-        <w:lastRenderedPageBreak/>
-        <w:t>{#</w:t>
-      </w:r>
-      <w:proofErr w:type="gramStart"/>
-      <w:r>
-        <w:rPr>
-          <w:rFonts w:ascii="TH SarabunPSK" w:hAnsi="TH SarabunPSK" w:cs="TH SarabunPSK"/>
-          <w:color w:val="000000"/>
-          <w:sz w:val="32"/>
-          <w:szCs w:val="32"/>
-        </w:rPr>
-        <w:t>detail}</w:t>
+          <w:b/>
+          <w:bCs/>
+          <w:sz w:val="32"/>
+          <w:szCs w:val="32"/>
+          <w:cs/>
+        </w:rPr>
+        <w:t xml:space="preserve">    </w:t>
+      </w:r>
+      <w:r>
+        <w:rPr>
+          <w:rFonts w:ascii="TH SarabunPSK" w:hAnsi="TH SarabunPSK" w:cs="TH SarabunPSK"/>
+          <w:sz w:val="32"/>
+          <w:szCs w:val="32"/>
+          <w:cs/>
+        </w:rPr>
+        <w:t xml:space="preserve">       </w:t>
+      </w:r>
+      <w:r>
+        <w:rPr>
+          <w:rFonts w:ascii="TH SarabunPSK" w:hAnsi="TH SarabunPSK" w:cs="TH SarabunPSK" w:hint="cs"/>
+          <w:sz w:val="32"/>
+          <w:szCs w:val="32"/>
+          <w:cs/>
+        </w:rPr>
+        <w:t xml:space="preserve">    </w:t>
+      </w:r>
+      <w:r>
+        <w:rPr>
+          <w:rFonts w:ascii="TH SarabunPSK" w:hAnsi="TH SarabunPSK" w:cs="TH SarabunPSK"/>
+          <w:sz w:val="32"/>
+          <w:szCs w:val="32"/>
+          <w:cs/>
+        </w:rPr>
+        <w:t>(</w:t>
       </w:r>
       <w:r>
         <w:rPr>
@@ -11288,43 +10513,71 @@
           <w:sz w:val="32"/>
           <w:szCs w:val="32"/>
         </w:rPr>
-        <w:t>{</w:t>
-      </w:r>
-      <w:proofErr w:type="gramEnd"/>
-      <w:r>
-        <w:rPr>
-          <w:rFonts w:ascii="TH Sarabun New" w:eastAsia="Sarabun" w:hAnsi="TH Sarabun New" w:cs="TH Sarabun New"/>
-          <w:sz w:val="32"/>
-          <w:szCs w:val="32"/>
-        </w:rPr>
-        <w:t xml:space="preserve">#person1_name} </w:t>
+        <w:t>{person1_name}</w:t>
+      </w:r>
+      <w:r>
+        <w:rPr>
+          <w:rFonts w:ascii="TH SarabunPSK" w:hAnsi="TH SarabunPSK" w:cs="TH SarabunPSK"/>
+          <w:sz w:val="32"/>
+          <w:szCs w:val="32"/>
+          <w:cs/>
+        </w:rPr>
+        <w:t>)</w:t>
       </w:r>
     </w:p>
     <w:p>
       <w:pPr>
-        <w:ind w:left="4740" w:right="-676"/>
-        <w:rPr>
-          <w:rFonts w:ascii="TH SarabunPSK" w:hAnsi="TH SarabunPSK" w:cs="TH SarabunPSK"/>
-          <w:sz w:val="32"/>
-          <w:szCs w:val="32"/>
-        </w:rPr>
-      </w:pPr>
-      <w:r>
-        <w:rPr>
-          <w:rFonts w:ascii="TH SarabunPSK" w:hAnsi="TH SarabunPSK" w:cs="TH SarabunPSK"/>
-          <w:sz w:val="32"/>
-          <w:szCs w:val="32"/>
-          <w:cs/>
-        </w:rPr>
-        <w:t>ลงชื่อ</w:t>
-      </w:r>
-      <w:r>
-        <w:rPr>
-          <w:rFonts w:ascii="TH SarabunPSK" w:hAnsi="TH SarabunPSK" w:cs="TH SarabunPSK" w:hint="cs"/>
-          <w:sz w:val="32"/>
-          <w:szCs w:val="32"/>
-          <w:cs/>
-        </w:rPr>
+        <w:ind w:left="360" w:right="-676"/>
+        <w:rPr>
+          <w:rFonts w:ascii="TH SarabunPSK" w:hAnsi="TH SarabunPSK" w:cs="TH SarabunPSK"/>
+          <w:sz w:val="32"/>
+          <w:szCs w:val="32"/>
+        </w:rPr>
+      </w:pPr>
+      <w:r>
+        <w:rPr>
+          <w:rFonts w:ascii="TH SarabunPSK" w:hAnsi="TH SarabunPSK" w:cs="TH SarabunPSK"/>
+          <w:sz w:val="32"/>
+          <w:szCs w:val="32"/>
+          <w:cs/>
+        </w:rPr>
+        <w:tab/>
+      </w:r>
+      <w:r>
+        <w:rPr>
+          <w:rFonts w:ascii="TH SarabunPSK" w:hAnsi="TH SarabunPSK" w:cs="TH SarabunPSK"/>
+          <w:sz w:val="32"/>
+          <w:szCs w:val="32"/>
+          <w:cs/>
+        </w:rPr>
+        <w:tab/>
+      </w:r>
+      <w:r>
+        <w:rPr>
+          <w:rFonts w:ascii="TH SarabunPSK" w:hAnsi="TH SarabunPSK" w:cs="TH SarabunPSK"/>
+          <w:sz w:val="32"/>
+          <w:szCs w:val="32"/>
+          <w:cs/>
+        </w:rPr>
+        <w:tab/>
+      </w:r>
+      <w:r>
+        <w:rPr>
+          <w:rFonts w:ascii="TH SarabunPSK" w:hAnsi="TH SarabunPSK" w:cs="TH SarabunPSK"/>
+          <w:sz w:val="32"/>
+          <w:szCs w:val="32"/>
+          <w:cs/>
+        </w:rPr>
+        <w:tab/>
+      </w:r>
+      <w:r>
+        <w:rPr>
+          <w:rFonts w:ascii="TH SarabunPSK" w:hAnsi="TH SarabunPSK" w:cs="TH SarabunPSK"/>
+          <w:sz w:val="32"/>
+          <w:szCs w:val="32"/>
+          <w:cs/>
+        </w:rPr>
+        <w:tab/>
         <w:t xml:space="preserve"> </w:t>
       </w:r>
       <w:r>
@@ -11334,76 +10587,187 @@
           <w:szCs w:val="32"/>
           <w:cs/>
         </w:rPr>
-        <w:t>...............................................................</w:t>
+        <w:tab/>
+      </w:r>
+      <w:r>
+        <w:rPr>
+          <w:rFonts w:ascii="TH SarabunPSK" w:hAnsi="TH SarabunPSK" w:cs="TH SarabunPSK"/>
+          <w:sz w:val="32"/>
+          <w:szCs w:val="32"/>
+          <w:cs/>
+        </w:rPr>
+        <w:tab/>
+        <w:t xml:space="preserve">        นักศึกษาผู้รับผิดชอบโครงการ</w:t>
       </w:r>
     </w:p>
     <w:p>
       <w:pPr>
-        <w:ind w:left="4740" w:right="-676"/>
-        <w:rPr>
-          <w:rFonts w:ascii="TH SarabunPSK" w:hAnsi="TH SarabunPSK" w:cs="TH SarabunPSK"/>
-          <w:sz w:val="32"/>
-          <w:szCs w:val="32"/>
-        </w:rPr>
-      </w:pPr>
-      <w:r>
-        <w:rPr>
-          <w:rFonts w:ascii="TH SarabunPSK" w:hAnsi="TH SarabunPSK" w:cs="TH SarabunPSK"/>
-          <w:b/>
-          <w:bCs/>
-          <w:sz w:val="32"/>
-          <w:szCs w:val="32"/>
-          <w:cs/>
-        </w:rPr>
-        <w:t xml:space="preserve">    </w:t>
-      </w:r>
-      <w:r>
-        <w:rPr>
-          <w:rFonts w:ascii="TH SarabunPSK" w:hAnsi="TH SarabunPSK" w:cs="TH SarabunPSK"/>
-          <w:sz w:val="32"/>
-          <w:szCs w:val="32"/>
-          <w:cs/>
-        </w:rPr>
-        <w:t xml:space="preserve">       </w:t>
-      </w:r>
-      <w:r>
-        <w:rPr>
-          <w:rFonts w:ascii="TH SarabunPSK" w:hAnsi="TH SarabunPSK" w:cs="TH SarabunPSK" w:hint="cs"/>
-          <w:sz w:val="32"/>
-          <w:szCs w:val="32"/>
-          <w:cs/>
-        </w:rPr>
-        <w:t xml:space="preserve">    </w:t>
-      </w:r>
-      <w:r>
-        <w:rPr>
-          <w:rFonts w:ascii="TH SarabunPSK" w:hAnsi="TH SarabunPSK" w:cs="TH SarabunPSK"/>
-          <w:sz w:val="32"/>
-          <w:szCs w:val="32"/>
-          <w:cs/>
-        </w:rPr>
-        <w:t>(</w:t>
-      </w:r>
+        <w:ind w:left="4680" w:right="-676" w:firstLine="360"/>
+        <w:rPr>
+          <w:rFonts w:ascii="TH SarabunPSK" w:hAnsi="TH SarabunPSK" w:cs="TH SarabunPSK"/>
+          <w:sz w:val="32"/>
+          <w:szCs w:val="32"/>
+        </w:rPr>
+      </w:pPr>
       <w:r>
         <w:rPr>
           <w:rFonts w:ascii="TH Sarabun New" w:eastAsia="Sarabun" w:hAnsi="TH Sarabun New" w:cs="TH Sarabun New"/>
           <w:sz w:val="32"/>
           <w:szCs w:val="32"/>
         </w:rPr>
-        <w:t>{person1_name}</w:t>
-      </w:r>
-      <w:r>
-        <w:rPr>
-          <w:rFonts w:ascii="TH SarabunPSK" w:hAnsi="TH SarabunPSK" w:cs="TH SarabunPSK"/>
-          <w:sz w:val="32"/>
-          <w:szCs w:val="32"/>
-          <w:cs/>
-        </w:rPr>
-        <w:t>)</w:t>
+        <w:lastRenderedPageBreak/>
+        <w:t>{/person1_name}</w:t>
+      </w:r>
+      <w:r>
+        <w:rPr>
+          <w:rFonts w:ascii="TH SarabunPSK" w:hAnsi="TH SarabunPSK" w:cs="TH SarabunPSK"/>
+          <w:sz w:val="32"/>
+          <w:szCs w:val="32"/>
+        </w:rPr>
+        <w:t>{/detail}</w:t>
       </w:r>
     </w:p>
     <w:p>
       <w:pPr>
+        <w:ind w:left="4680" w:right="-676" w:firstLine="360"/>
+        <w:rPr>
+          <w:rFonts w:ascii="TH SarabunPSK" w:hAnsi="TH SarabunPSK" w:cs="TH SarabunPSK"/>
+          <w:sz w:val="32"/>
+          <w:szCs w:val="32"/>
+        </w:rPr>
+      </w:pPr>
+    </w:p>
+    <w:p>
+      <w:pPr>
+        <w:ind w:left="4740" w:right="-676"/>
+        <w:rPr>
+          <w:rFonts w:ascii="TH SarabunPSK" w:hAnsi="TH SarabunPSK" w:cs="TH SarabunPSK"/>
+          <w:sz w:val="32"/>
+          <w:szCs w:val="32"/>
+        </w:rPr>
+      </w:pPr>
+      <w:r>
+        <w:rPr>
+          <w:rFonts w:ascii="TH SarabunPSK" w:hAnsi="TH SarabunPSK" w:cs="TH SarabunPSK"/>
+          <w:color w:val="000000"/>
+          <w:sz w:val="32"/>
+          <w:szCs w:val="32"/>
+        </w:rPr>
+        <w:t>{#detail}</w:t>
+      </w:r>
+      <w:r>
+        <w:rPr>
+          <w:rFonts w:ascii="TH Sarabun New" w:eastAsia="Sarabun" w:hAnsi="TH Sarabun New" w:cs="TH Sarabun New"/>
+          <w:sz w:val="32"/>
+          <w:szCs w:val="32"/>
+        </w:rPr>
+        <w:t xml:space="preserve">{#person2_name} </w:t>
+      </w:r>
+    </w:p>
+    <w:p>
+      <w:pPr>
+        <w:ind w:left="4740" w:right="-676"/>
+        <w:rPr>
+          <w:rFonts w:ascii="TH SarabunPSK" w:hAnsi="TH SarabunPSK" w:cs="TH SarabunPSK"/>
+          <w:sz w:val="32"/>
+          <w:szCs w:val="32"/>
+        </w:rPr>
+      </w:pPr>
+      <w:r>
+        <w:rPr>
+          <w:rFonts w:ascii="TH SarabunPSK" w:hAnsi="TH SarabunPSK" w:cs="TH SarabunPSK"/>
+          <w:sz w:val="32"/>
+          <w:szCs w:val="32"/>
+          <w:cs/>
+        </w:rPr>
+        <w:t>ลงชื่อ</w:t>
+      </w:r>
+      <w:r>
+        <w:rPr>
+          <w:rFonts w:ascii="TH SarabunPSK" w:hAnsi="TH SarabunPSK" w:cs="TH SarabunPSK" w:hint="cs"/>
+          <w:sz w:val="32"/>
+          <w:szCs w:val="32"/>
+          <w:cs/>
+        </w:rPr>
+        <w:t xml:space="preserve"> </w:t>
+      </w:r>
+      <w:r>
+        <w:rPr>
+          <w:rFonts w:ascii="TH SarabunPSK" w:hAnsi="TH SarabunPSK" w:cs="TH SarabunPSK"/>
+          <w:sz w:val="32"/>
+          <w:szCs w:val="32"/>
+          <w:cs/>
+        </w:rPr>
+        <w:t>...............................................................</w:t>
+      </w:r>
+    </w:p>
+    <w:p>
+      <w:pPr>
+        <w:ind w:left="4740" w:right="-676"/>
+        <w:rPr>
+          <w:rFonts w:ascii="TH SarabunPSK" w:hAnsi="TH SarabunPSK" w:cs="TH SarabunPSK"/>
+          <w:sz w:val="32"/>
+          <w:szCs w:val="32"/>
+        </w:rPr>
+      </w:pPr>
+      <w:r>
+        <w:rPr>
+          <w:rFonts w:ascii="TH SarabunPSK" w:hAnsi="TH SarabunPSK" w:cs="TH SarabunPSK"/>
+          <w:b/>
+          <w:bCs/>
+          <w:sz w:val="32"/>
+          <w:szCs w:val="32"/>
+          <w:cs/>
+        </w:rPr>
+        <w:t xml:space="preserve">    </w:t>
+      </w:r>
+      <w:r>
+        <w:rPr>
+          <w:rFonts w:ascii="TH SarabunPSK" w:hAnsi="TH SarabunPSK" w:cs="TH SarabunPSK"/>
+          <w:sz w:val="32"/>
+          <w:szCs w:val="32"/>
+          <w:cs/>
+        </w:rPr>
+        <w:t xml:space="preserve">       </w:t>
+      </w:r>
+      <w:r>
+        <w:rPr>
+          <w:rFonts w:ascii="TH SarabunPSK" w:hAnsi="TH SarabunPSK" w:cs="TH SarabunPSK" w:hint="cs"/>
+          <w:sz w:val="32"/>
+          <w:szCs w:val="32"/>
+          <w:cs/>
+        </w:rPr>
+        <w:t xml:space="preserve">    </w:t>
+      </w:r>
+      <w:r>
+        <w:rPr>
+          <w:rFonts w:ascii="TH SarabunPSK" w:hAnsi="TH SarabunPSK" w:cs="TH SarabunPSK"/>
+          <w:sz w:val="32"/>
+          <w:szCs w:val="32"/>
+          <w:cs/>
+        </w:rPr>
+        <w:t>(</w:t>
+      </w:r>
+      <w:r>
+        <w:rPr>
+          <w:rFonts w:ascii="TH Sarabun New" w:eastAsia="Sarabun" w:hAnsi="TH Sarabun New" w:cs="TH Sarabun New"/>
+          <w:sz w:val="32"/>
+          <w:szCs w:val="32"/>
+        </w:rPr>
+        <w:t>{person2_name}</w:t>
+      </w:r>
+      <w:r>
+        <w:rPr>
+          <w:rFonts w:ascii="TH SarabunPSK" w:hAnsi="TH SarabunPSK" w:cs="TH SarabunPSK"/>
+          <w:sz w:val="32"/>
+          <w:szCs w:val="32"/>
+          <w:cs/>
+        </w:rPr>
+        <w:t>)</w:t>
+      </w:r>
+    </w:p>
+    <w:p>
+      <w:pPr>
         <w:ind w:left="360" w:right="-676"/>
         <w:rPr>
           <w:rFonts w:ascii="TH SarabunPSK" w:hAnsi="TH SarabunPSK" w:cs="TH SarabunPSK"/>
@@ -11492,33 +10856,15 @@
           <w:sz w:val="32"/>
           <w:szCs w:val="32"/>
         </w:rPr>
-        <w:t>{/person1_</w:t>
-      </w:r>
-      <w:proofErr w:type="gramStart"/>
-      <w:r>
-        <w:rPr>
-          <w:rFonts w:ascii="TH Sarabun New" w:eastAsia="Sarabun" w:hAnsi="TH Sarabun New" w:cs="TH Sarabun New"/>
-          <w:sz w:val="32"/>
-          <w:szCs w:val="32"/>
-        </w:rPr>
-        <w:t>name}</w:t>
-      </w:r>
-      <w:r>
-        <w:rPr>
-          <w:rFonts w:ascii="TH SarabunPSK" w:hAnsi="TH SarabunPSK" w:cs="TH SarabunPSK"/>
-          <w:sz w:val="32"/>
-          <w:szCs w:val="32"/>
-        </w:rPr>
-        <w:t>{</w:t>
-      </w:r>
-      <w:proofErr w:type="gramEnd"/>
-      <w:r>
-        <w:rPr>
-          <w:rFonts w:ascii="TH SarabunPSK" w:hAnsi="TH SarabunPSK" w:cs="TH SarabunPSK"/>
-          <w:sz w:val="32"/>
-          <w:szCs w:val="32"/>
-        </w:rPr>
-        <w:t>/detail}</w:t>
+        <w:t>{/person2_name}</w:t>
+      </w:r>
+      <w:r>
+        <w:rPr>
+          <w:rFonts w:ascii="TH SarabunPSK" w:hAnsi="TH SarabunPSK" w:cs="TH SarabunPSK"/>
+          <w:sz w:val="32"/>
+          <w:szCs w:val="32"/>
+        </w:rPr>
+        <w:t>{/detail}</w:t>
       </w:r>
     </w:p>
     <w:p>
@@ -11543,21 +10889,67 @@
       <w:r>
         <w:rPr>
           <w:rFonts w:ascii="TH SarabunPSK" w:hAnsi="TH SarabunPSK" w:cs="TH SarabunPSK"/>
-          <w:color w:val="000000"/>
-          <w:sz w:val="32"/>
-          <w:szCs w:val="32"/>
-        </w:rPr>
-        <w:t>{#</w:t>
-      </w:r>
-      <w:proofErr w:type="gramStart"/>
-      <w:r>
-        <w:rPr>
-          <w:rFonts w:ascii="TH SarabunPSK" w:hAnsi="TH SarabunPSK" w:cs="TH SarabunPSK"/>
-          <w:color w:val="000000"/>
-          <w:sz w:val="32"/>
-          <w:szCs w:val="32"/>
-        </w:rPr>
-        <w:t>detail}</w:t>
+          <w:sz w:val="32"/>
+          <w:szCs w:val="32"/>
+        </w:rPr>
+        <w:tab/>
+      </w:r>
+      <w:r>
+        <w:rPr>
+          <w:rFonts w:ascii="TH SarabunPSK" w:hAnsi="TH SarabunPSK" w:cs="TH SarabunPSK"/>
+          <w:sz w:val="32"/>
+          <w:szCs w:val="32"/>
+        </w:rPr>
+        <w:tab/>
+      </w:r>
+      <w:r>
+        <w:rPr>
+          <w:rFonts w:ascii="TH SarabunPSK" w:hAnsi="TH SarabunPSK" w:cs="TH SarabunPSK"/>
+          <w:sz w:val="32"/>
+          <w:szCs w:val="32"/>
+        </w:rPr>
+        <w:tab/>
+      </w:r>
+      <w:r>
+        <w:rPr>
+          <w:rFonts w:ascii="TH SarabunPSK" w:hAnsi="TH SarabunPSK" w:cs="TH SarabunPSK"/>
+          <w:sz w:val="32"/>
+          <w:szCs w:val="32"/>
+        </w:rPr>
+        <w:tab/>
+      </w:r>
+      <w:r>
+        <w:rPr>
+          <w:rFonts w:ascii="TH SarabunPSK" w:hAnsi="TH SarabunPSK" w:cs="TH SarabunPSK"/>
+          <w:sz w:val="32"/>
+          <w:szCs w:val="32"/>
+        </w:rPr>
+        <w:tab/>
+      </w:r>
+      <w:r>
+        <w:rPr>
+          <w:rFonts w:ascii="TH SarabunPSK" w:hAnsi="TH SarabunPSK" w:cs="TH SarabunPSK"/>
+          <w:sz w:val="32"/>
+          <w:szCs w:val="32"/>
+        </w:rPr>
+        <w:tab/>
+      </w:r>
+      <w:r>
+        <w:rPr>
+          <w:rFonts w:ascii="TH SarabunPSK" w:hAnsi="TH SarabunPSK" w:cs="TH SarabunPSK"/>
+          <w:sz w:val="32"/>
+          <w:szCs w:val="32"/>
+        </w:rPr>
+        <w:tab/>
+      </w:r>
+      <w:r>
+        <w:rPr>
+          <w:rFonts w:ascii="TH SarabunPSK" w:hAnsi="TH SarabunPSK" w:cs="TH SarabunPSK"/>
+          <w:color w:val="000000"/>
+          <w:sz w:val="32"/>
+          <w:szCs w:val="32"/>
+        </w:rPr>
+        <w:t>{#detail}</w:t>
       </w:r>
       <w:r>
         <w:rPr>
@@ -11565,32 +10957,7 @@
           <w:sz w:val="32"/>
           <w:szCs w:val="32"/>
         </w:rPr>
-        <w:t>{</w:t>
-      </w:r>
-      <w:proofErr w:type="gramEnd"/>
-      <w:r>
-        <w:rPr>
-          <w:rFonts w:ascii="TH Sarabun New" w:eastAsia="Sarabun" w:hAnsi="TH Sarabun New" w:cs="TH Sarabun New"/>
-          <w:sz w:val="32"/>
-          <w:szCs w:val="32"/>
-        </w:rPr>
-        <w:t>#person</w:t>
-      </w:r>
-      <w:r>
-        <w:rPr>
-          <w:rFonts w:ascii="TH Sarabun New" w:eastAsia="Sarabun" w:hAnsi="TH Sarabun New" w:cs="TH Sarabun New"/>
-          <w:sz w:val="32"/>
-          <w:szCs w:val="32"/>
-        </w:rPr>
-        <w:t>2</w:t>
-      </w:r>
-      <w:r>
-        <w:rPr>
-          <w:rFonts w:ascii="TH Sarabun New" w:eastAsia="Sarabun" w:hAnsi="TH Sarabun New" w:cs="TH Sarabun New"/>
-          <w:sz w:val="32"/>
-          <w:szCs w:val="32"/>
-        </w:rPr>
-        <w:t xml:space="preserve">_name} </w:t>
+        <w:t xml:space="preserve">{#person3_name} </w:t>
       </w:r>
     </w:p>
     <w:p>
@@ -11683,23 +11050,7 @@
           <w:sz w:val="32"/>
           <w:szCs w:val="32"/>
         </w:rPr>
-        <w:t>{person</w:t>
-      </w:r>
-      <w:r>
-        <w:rPr>
-          <w:rFonts w:ascii="TH Sarabun New" w:eastAsia="Sarabun" w:hAnsi="TH Sarabun New" w:cs="TH Sarabun New"/>
-          <w:sz w:val="32"/>
-          <w:szCs w:val="32"/>
-        </w:rPr>
-        <w:t>2</w:t>
-      </w:r>
-      <w:r>
-        <w:rPr>
-          <w:rFonts w:ascii="TH Sarabun New" w:eastAsia="Sarabun" w:hAnsi="TH Sarabun New" w:cs="TH Sarabun New"/>
-          <w:sz w:val="32"/>
-          <w:szCs w:val="32"/>
-        </w:rPr>
-        <w:t>_name}</w:t>
+        <w:t>{person3_name}</w:t>
       </w:r>
       <w:r>
         <w:rPr>
@@ -11801,430 +11152,15 @@
           <w:sz w:val="32"/>
           <w:szCs w:val="32"/>
         </w:rPr>
-        <w:t>{/person</w:t>
-      </w:r>
-      <w:r>
-        <w:rPr>
-          <w:rFonts w:ascii="TH Sarabun New" w:eastAsia="Sarabun" w:hAnsi="TH Sarabun New" w:cs="TH Sarabun New"/>
-          <w:sz w:val="32"/>
-          <w:szCs w:val="32"/>
-        </w:rPr>
-        <w:t>2</w:t>
-      </w:r>
-      <w:r>
-        <w:rPr>
-          <w:rFonts w:ascii="TH Sarabun New" w:eastAsia="Sarabun" w:hAnsi="TH Sarabun New" w:cs="TH Sarabun New"/>
-          <w:sz w:val="32"/>
-          <w:szCs w:val="32"/>
-        </w:rPr>
-        <w:t>_</w:t>
-      </w:r>
-      <w:proofErr w:type="gramStart"/>
-      <w:r>
-        <w:rPr>
-          <w:rFonts w:ascii="TH Sarabun New" w:eastAsia="Sarabun" w:hAnsi="TH Sarabun New" w:cs="TH Sarabun New"/>
-          <w:sz w:val="32"/>
-          <w:szCs w:val="32"/>
-        </w:rPr>
-        <w:t>name}</w:t>
-      </w:r>
-      <w:r>
-        <w:rPr>
-          <w:rFonts w:ascii="TH SarabunPSK" w:hAnsi="TH SarabunPSK" w:cs="TH SarabunPSK"/>
-          <w:sz w:val="32"/>
-          <w:szCs w:val="32"/>
-        </w:rPr>
-        <w:t>{</w:t>
-      </w:r>
-      <w:proofErr w:type="gramEnd"/>
-      <w:r>
-        <w:rPr>
-          <w:rFonts w:ascii="TH SarabunPSK" w:hAnsi="TH SarabunPSK" w:cs="TH SarabunPSK"/>
-          <w:sz w:val="32"/>
-          <w:szCs w:val="32"/>
-        </w:rPr>
-        <w:t>/detail}</w:t>
-      </w:r>
-    </w:p>
-    <w:p>
-      <w:pPr>
-        <w:ind w:left="4680" w:right="-676" w:firstLine="360"/>
-        <w:rPr>
-          <w:rFonts w:ascii="TH SarabunPSK" w:hAnsi="TH SarabunPSK" w:cs="TH SarabunPSK"/>
-          <w:sz w:val="32"/>
-          <w:szCs w:val="32"/>
-        </w:rPr>
-      </w:pPr>
-    </w:p>
-    <w:p>
-      <w:pPr>
-        <w:ind w:left="4740" w:right="-676"/>
-        <w:rPr>
-          <w:rFonts w:ascii="TH SarabunPSK" w:hAnsi="TH SarabunPSK" w:cs="TH SarabunPSK"/>
-          <w:sz w:val="32"/>
-          <w:szCs w:val="32"/>
-        </w:rPr>
-      </w:pPr>
-      <w:r>
-        <w:rPr>
-          <w:rFonts w:ascii="TH SarabunPSK" w:hAnsi="TH SarabunPSK" w:cs="TH SarabunPSK"/>
-          <w:sz w:val="32"/>
-          <w:szCs w:val="32"/>
-        </w:rPr>
-        <w:tab/>
-      </w:r>
-      <w:r>
-        <w:rPr>
-          <w:rFonts w:ascii="TH SarabunPSK" w:hAnsi="TH SarabunPSK" w:cs="TH SarabunPSK"/>
-          <w:sz w:val="32"/>
-          <w:szCs w:val="32"/>
-        </w:rPr>
-        <w:tab/>
-      </w:r>
-      <w:r>
-        <w:rPr>
-          <w:rFonts w:ascii="TH SarabunPSK" w:hAnsi="TH SarabunPSK" w:cs="TH SarabunPSK"/>
-          <w:sz w:val="32"/>
-          <w:szCs w:val="32"/>
-        </w:rPr>
-        <w:tab/>
-      </w:r>
-      <w:r>
-        <w:rPr>
-          <w:rFonts w:ascii="TH SarabunPSK" w:hAnsi="TH SarabunPSK" w:cs="TH SarabunPSK"/>
-          <w:sz w:val="32"/>
-          <w:szCs w:val="32"/>
-        </w:rPr>
-        <w:tab/>
-      </w:r>
-      <w:r>
-        <w:rPr>
-          <w:rFonts w:ascii="TH SarabunPSK" w:hAnsi="TH SarabunPSK" w:cs="TH SarabunPSK"/>
-          <w:sz w:val="32"/>
-          <w:szCs w:val="32"/>
-        </w:rPr>
-        <w:tab/>
-      </w:r>
-      <w:r>
-        <w:rPr>
-          <w:rFonts w:ascii="TH SarabunPSK" w:hAnsi="TH SarabunPSK" w:cs="TH SarabunPSK"/>
-          <w:sz w:val="32"/>
-          <w:szCs w:val="32"/>
-        </w:rPr>
-        <w:tab/>
-      </w:r>
-      <w:r>
-        <w:rPr>
-          <w:rFonts w:ascii="TH SarabunPSK" w:hAnsi="TH SarabunPSK" w:cs="TH SarabunPSK"/>
-          <w:sz w:val="32"/>
-          <w:szCs w:val="32"/>
-        </w:rPr>
-        <w:tab/>
-      </w:r>
-      <w:r>
-        <w:rPr>
-          <w:rFonts w:ascii="TH SarabunPSK" w:hAnsi="TH SarabunPSK" w:cs="TH SarabunPSK"/>
-          <w:color w:val="000000"/>
-          <w:sz w:val="32"/>
-          <w:szCs w:val="32"/>
-        </w:rPr>
-        <w:t>{#</w:t>
-      </w:r>
-      <w:proofErr w:type="gramStart"/>
-      <w:r>
-        <w:rPr>
-          <w:rFonts w:ascii="TH SarabunPSK" w:hAnsi="TH SarabunPSK" w:cs="TH SarabunPSK"/>
-          <w:color w:val="000000"/>
-          <w:sz w:val="32"/>
-          <w:szCs w:val="32"/>
-        </w:rPr>
-        <w:t>detail}</w:t>
-      </w:r>
-      <w:r>
-        <w:rPr>
-          <w:rFonts w:ascii="TH Sarabun New" w:eastAsia="Sarabun" w:hAnsi="TH Sarabun New" w:cs="TH Sarabun New"/>
-          <w:sz w:val="32"/>
-          <w:szCs w:val="32"/>
-        </w:rPr>
-        <w:t>{</w:t>
-      </w:r>
-      <w:proofErr w:type="gramEnd"/>
-      <w:r>
-        <w:rPr>
-          <w:rFonts w:ascii="TH Sarabun New" w:eastAsia="Sarabun" w:hAnsi="TH Sarabun New" w:cs="TH Sarabun New"/>
-          <w:sz w:val="32"/>
-          <w:szCs w:val="32"/>
-        </w:rPr>
-        <w:t>#person</w:t>
-      </w:r>
-      <w:r>
-        <w:rPr>
-          <w:rFonts w:ascii="TH Sarabun New" w:eastAsia="Sarabun" w:hAnsi="TH Sarabun New" w:cs="TH Sarabun New"/>
-          <w:sz w:val="32"/>
-          <w:szCs w:val="32"/>
-        </w:rPr>
-        <w:t>3</w:t>
-      </w:r>
-      <w:r>
-        <w:rPr>
-          <w:rFonts w:ascii="TH Sarabun New" w:eastAsia="Sarabun" w:hAnsi="TH Sarabun New" w:cs="TH Sarabun New"/>
-          <w:sz w:val="32"/>
-          <w:szCs w:val="32"/>
-        </w:rPr>
-        <w:t xml:space="preserve">_name} </w:t>
-      </w:r>
-    </w:p>
-    <w:p>
-      <w:pPr>
-        <w:ind w:left="4740" w:right="-676"/>
-        <w:rPr>
-          <w:rFonts w:ascii="TH SarabunPSK" w:hAnsi="TH SarabunPSK" w:cs="TH SarabunPSK"/>
-          <w:sz w:val="32"/>
-          <w:szCs w:val="32"/>
-        </w:rPr>
-      </w:pPr>
-      <w:r>
-        <w:rPr>
-          <w:rFonts w:ascii="TH SarabunPSK" w:hAnsi="TH SarabunPSK" w:cs="TH SarabunPSK"/>
-          <w:sz w:val="32"/>
-          <w:szCs w:val="32"/>
-          <w:cs/>
-        </w:rPr>
-        <w:t>ลงชื่อ</w:t>
-      </w:r>
-      <w:r>
-        <w:rPr>
-          <w:rFonts w:ascii="TH SarabunPSK" w:hAnsi="TH SarabunPSK" w:cs="TH SarabunPSK" w:hint="cs"/>
-          <w:sz w:val="32"/>
-          <w:szCs w:val="32"/>
-          <w:cs/>
-        </w:rPr>
-        <w:t xml:space="preserve"> </w:t>
-      </w:r>
-      <w:r>
-        <w:rPr>
-          <w:rFonts w:ascii="TH SarabunPSK" w:hAnsi="TH SarabunPSK" w:cs="TH SarabunPSK"/>
-          <w:sz w:val="32"/>
-          <w:szCs w:val="32"/>
-          <w:cs/>
-        </w:rPr>
-        <w:t>...............................................................</w:t>
-      </w:r>
-    </w:p>
-    <w:p>
-      <w:pPr>
-        <w:ind w:left="4740" w:right="-676"/>
-        <w:rPr>
-          <w:rFonts w:ascii="TH SarabunPSK" w:hAnsi="TH SarabunPSK" w:cs="TH SarabunPSK"/>
-          <w:sz w:val="32"/>
-          <w:szCs w:val="32"/>
-        </w:rPr>
-      </w:pPr>
-      <w:r>
-        <w:rPr>
-          <w:rFonts w:ascii="TH SarabunPSK" w:hAnsi="TH SarabunPSK" w:cs="TH SarabunPSK"/>
-          <w:b/>
-          <w:bCs/>
-          <w:sz w:val="32"/>
-          <w:szCs w:val="32"/>
-          <w:cs/>
-        </w:rPr>
-        <w:t xml:space="preserve">    </w:t>
-      </w:r>
-      <w:r>
-        <w:rPr>
-          <w:rFonts w:ascii="TH SarabunPSK" w:hAnsi="TH SarabunPSK" w:cs="TH SarabunPSK"/>
-          <w:sz w:val="32"/>
-          <w:szCs w:val="32"/>
-          <w:cs/>
-        </w:rPr>
-        <w:t xml:space="preserve">       </w:t>
-      </w:r>
-      <w:r>
-        <w:rPr>
-          <w:rFonts w:ascii="TH SarabunPSK" w:hAnsi="TH SarabunPSK" w:cs="TH SarabunPSK" w:hint="cs"/>
-          <w:sz w:val="32"/>
-          <w:szCs w:val="32"/>
-          <w:cs/>
-        </w:rPr>
-        <w:t xml:space="preserve">    </w:t>
-      </w:r>
-      <w:r>
-        <w:rPr>
-          <w:rFonts w:ascii="TH SarabunPSK" w:hAnsi="TH SarabunPSK" w:cs="TH SarabunPSK"/>
-          <w:sz w:val="32"/>
-          <w:szCs w:val="32"/>
-          <w:cs/>
-        </w:rPr>
-        <w:t>(</w:t>
-      </w:r>
-      <w:r>
-        <w:rPr>
-          <w:rFonts w:ascii="TH Sarabun New" w:eastAsia="Sarabun" w:hAnsi="TH Sarabun New" w:cs="TH Sarabun New"/>
-          <w:sz w:val="32"/>
-          <w:szCs w:val="32"/>
-        </w:rPr>
-        <w:t>{person</w:t>
-      </w:r>
-      <w:r>
-        <w:rPr>
-          <w:rFonts w:ascii="TH Sarabun New" w:eastAsia="Sarabun" w:hAnsi="TH Sarabun New" w:cs="TH Sarabun New"/>
-          <w:sz w:val="32"/>
-          <w:szCs w:val="32"/>
-        </w:rPr>
-        <w:t>3</w:t>
-      </w:r>
-      <w:r>
-        <w:rPr>
-          <w:rFonts w:ascii="TH Sarabun New" w:eastAsia="Sarabun" w:hAnsi="TH Sarabun New" w:cs="TH Sarabun New"/>
-          <w:sz w:val="32"/>
-          <w:szCs w:val="32"/>
-        </w:rPr>
-        <w:t>_name}</w:t>
-      </w:r>
-      <w:r>
-        <w:rPr>
-          <w:rFonts w:ascii="TH SarabunPSK" w:hAnsi="TH SarabunPSK" w:cs="TH SarabunPSK"/>
-          <w:sz w:val="32"/>
-          <w:szCs w:val="32"/>
-          <w:cs/>
-        </w:rPr>
-        <w:t>)</w:t>
-      </w:r>
-    </w:p>
-    <w:p>
-      <w:pPr>
-        <w:ind w:left="360" w:right="-676"/>
-        <w:rPr>
-          <w:rFonts w:ascii="TH SarabunPSK" w:hAnsi="TH SarabunPSK" w:cs="TH SarabunPSK"/>
-          <w:sz w:val="32"/>
-          <w:szCs w:val="32"/>
-        </w:rPr>
-      </w:pPr>
-      <w:r>
-        <w:rPr>
-          <w:rFonts w:ascii="TH SarabunPSK" w:hAnsi="TH SarabunPSK" w:cs="TH SarabunPSK"/>
-          <w:sz w:val="32"/>
-          <w:szCs w:val="32"/>
-          <w:cs/>
-        </w:rPr>
-        <w:tab/>
-      </w:r>
-      <w:r>
-        <w:rPr>
-          <w:rFonts w:ascii="TH SarabunPSK" w:hAnsi="TH SarabunPSK" w:cs="TH SarabunPSK"/>
-          <w:sz w:val="32"/>
-          <w:szCs w:val="32"/>
-          <w:cs/>
-        </w:rPr>
-        <w:tab/>
-      </w:r>
-      <w:r>
-        <w:rPr>
-          <w:rFonts w:ascii="TH SarabunPSK" w:hAnsi="TH SarabunPSK" w:cs="TH SarabunPSK"/>
-          <w:sz w:val="32"/>
-          <w:szCs w:val="32"/>
-          <w:cs/>
-        </w:rPr>
-        <w:tab/>
-      </w:r>
-      <w:r>
-        <w:rPr>
-          <w:rFonts w:ascii="TH SarabunPSK" w:hAnsi="TH SarabunPSK" w:cs="TH SarabunPSK"/>
-          <w:sz w:val="32"/>
-          <w:szCs w:val="32"/>
-          <w:cs/>
-        </w:rPr>
-        <w:tab/>
-      </w:r>
-      <w:r>
-        <w:rPr>
-          <w:rFonts w:ascii="TH SarabunPSK" w:hAnsi="TH SarabunPSK" w:cs="TH SarabunPSK"/>
-          <w:sz w:val="32"/>
-          <w:szCs w:val="32"/>
-          <w:cs/>
-        </w:rPr>
-        <w:tab/>
-        <w:t xml:space="preserve"> </w:t>
-      </w:r>
-      <w:r>
-        <w:rPr>
-          <w:rFonts w:ascii="TH SarabunPSK" w:hAnsi="TH SarabunPSK" w:cs="TH SarabunPSK"/>
-          <w:sz w:val="32"/>
-          <w:szCs w:val="32"/>
-          <w:cs/>
-        </w:rPr>
-        <w:tab/>
-      </w:r>
-      <w:r>
-        <w:rPr>
-          <w:rFonts w:ascii="TH SarabunPSK" w:hAnsi="TH SarabunPSK" w:cs="TH SarabunPSK"/>
-          <w:sz w:val="32"/>
-          <w:szCs w:val="32"/>
-          <w:cs/>
-        </w:rPr>
-        <w:tab/>
-        <w:t xml:space="preserve">        นักศึกษาผู้รับผิดชอบโครงการ</w:t>
-      </w:r>
-    </w:p>
-    <w:p>
-      <w:pPr>
-        <w:ind w:left="4680" w:right="-676" w:firstLine="360"/>
-        <w:rPr>
-          <w:rFonts w:ascii="TH SarabunPSK" w:hAnsi="TH SarabunPSK" w:cs="TH SarabunPSK"/>
-          <w:sz w:val="32"/>
-          <w:szCs w:val="32"/>
-        </w:rPr>
-      </w:pPr>
-      <w:r>
-        <w:rPr>
-          <w:rFonts w:ascii="TH Sarabun New" w:eastAsia="Sarabun" w:hAnsi="TH Sarabun New" w:cs="TH Sarabun New"/>
-          <w:sz w:val="32"/>
-          <w:szCs w:val="32"/>
-        </w:rPr>
-        <w:t>{/person</w:t>
-      </w:r>
-      <w:r>
-        <w:rPr>
-          <w:rFonts w:ascii="TH Sarabun New" w:eastAsia="Sarabun" w:hAnsi="TH Sarabun New" w:cs="TH Sarabun New"/>
-          <w:sz w:val="32"/>
-          <w:szCs w:val="32"/>
-        </w:rPr>
-        <w:t>3</w:t>
-      </w:r>
-      <w:r>
-        <w:rPr>
-          <w:rFonts w:ascii="TH Sarabun New" w:eastAsia="Sarabun" w:hAnsi="TH Sarabun New" w:cs="TH Sarabun New"/>
-          <w:sz w:val="32"/>
-          <w:szCs w:val="32"/>
-        </w:rPr>
-        <w:t>_</w:t>
-      </w:r>
-      <w:proofErr w:type="gramStart"/>
-      <w:r>
-        <w:rPr>
-          <w:rFonts w:ascii="TH Sarabun New" w:eastAsia="Sarabun" w:hAnsi="TH Sarabun New" w:cs="TH Sarabun New"/>
-          <w:sz w:val="32"/>
-          <w:szCs w:val="32"/>
-        </w:rPr>
-        <w:t>name}</w:t>
-      </w:r>
-      <w:r>
-        <w:rPr>
-          <w:rFonts w:ascii="TH SarabunPSK" w:hAnsi="TH SarabunPSK" w:cs="TH SarabunPSK"/>
-          <w:sz w:val="32"/>
-          <w:szCs w:val="32"/>
-        </w:rPr>
-        <w:t>{</w:t>
-      </w:r>
-      <w:proofErr w:type="gramEnd"/>
-      <w:r>
-        <w:rPr>
-          <w:rFonts w:ascii="TH SarabunPSK" w:hAnsi="TH SarabunPSK" w:cs="TH SarabunPSK"/>
-          <w:sz w:val="32"/>
-          <w:szCs w:val="32"/>
-        </w:rPr>
-        <w:t>/detail}</w:t>
+        <w:t>{/person3_name}</w:t>
+      </w:r>
+      <w:r>
+        <w:rPr>
+          <w:rFonts w:ascii="TH SarabunPSK" w:hAnsi="TH SarabunPSK" w:cs="TH SarabunPSK"/>
+          <w:sz w:val="32"/>
+          <w:szCs w:val="32"/>
+        </w:rPr>
+        <w:t>{/detail}</w:t>
       </w:r>
     </w:p>
     <w:p>
@@ -12453,15 +11389,7 @@
           <w:sz w:val="32"/>
           <w:szCs w:val="32"/>
         </w:rPr>
-        <w:t>}</w:t>
-      </w:r>
-      <w:r>
-        <w:rPr>
-          <w:rFonts w:ascii="TH Sarabun New" w:eastAsia="Sarabun" w:hAnsi="TH Sarabun New" w:cs="TH Sarabun New"/>
-          <w:sz w:val="32"/>
-          <w:szCs w:val="32"/>
-        </w:rPr>
-        <w:t>{/user}</w:t>
+        <w:t>}{/user}</w:t>
       </w:r>
       <w:r>
         <w:rPr>
@@ -12528,25 +11456,7 @@
           <w:cs/>
         </w:rPr>
         <w:tab/>
-      </w:r>
-      <w:r>
-        <w:rPr>
-          <w:rFonts w:ascii="TH SarabunPSK" w:hAnsi="TH SarabunPSK" w:cs="TH SarabunPSK"/>
-          <w:sz w:val="32"/>
-          <w:szCs w:val="32"/>
-          <w:cs/>
-        </w:rPr>
-        <w:tab/>
-      </w:r>
-      <w:r>
-        <w:rPr>
-          <w:rFonts w:ascii="TH SarabunPSK" w:hAnsi="TH SarabunPSK" w:cs="TH SarabunPSK"/>
-          <w:sz w:val="32"/>
-          <w:szCs w:val="32"/>
-          <w:cs/>
-        </w:rPr>
-        <w:tab/>
-        <w:t xml:space="preserve">        อาจารย์ที่ปรึกษา</w:t>
+        <w:t>อาจารย์ที่ปรึกษา</w:t>
       </w:r>
       <w:r>
         <w:rPr>

</xml_diff>